<commit_message>
merge all en master CUS 3,4,7,9
</commit_message>
<xml_diff>
--- a/Desarrollo/1. SAPW/Analisis y Diseño/SAPW_CU003_GEPR.docx
+++ b/Desarrollo/1. SAPW/Analisis y Diseño/SAPW_CU003_GEPR.docx
@@ -1,6 +1,6 @@
 
 <file path=word/document.xml><?xml version="1.0" encoding="utf-8"?>
-<w:document xmlns:wpc="http://schemas.microsoft.com/office/word/2010/wordprocessingCanvas" xmlns:cx="http://schemas.microsoft.com/office/drawing/2014/chartex" xmlns:cx1="http://schemas.microsoft.com/office/drawing/2015/9/8/chartex" xmlns:cx2="http://schemas.microsoft.com/office/drawing/2015/10/21/chartex" xmlns:cx3="http://schemas.microsoft.com/office/drawing/2016/5/9/chartex" xmlns:cx4="http://schemas.microsoft.com/office/drawing/2016/5/10/chartex" xmlns:cx5="http://schemas.microsoft.com/office/drawing/2016/5/11/chartex" xmlns:cx6="http://schemas.microsoft.com/office/drawing/2016/5/12/chartex" xmlns:cx7="http://schemas.microsoft.com/office/drawing/2016/5/13/chartex" xmlns:cx8="http://schemas.microsoft.com/office/drawing/2016/5/14/chartex" xmlns:mc="http://schemas.openxmlformats.org/markup-compatibility/2006" xmlns:aink="http://schemas.microsoft.com/office/drawing/2016/ink" xmlns:am3d="http://schemas.microsoft.com/office/drawing/2017/model3d" xmlns:o="urn:schemas-microsoft-com:office:office" xmlns:r="http://schemas.openxmlformats.org/officeDocument/2006/relationships" xmlns:m="http://schemas.openxmlformats.org/officeDocument/2006/math" xmlns:v="urn:schemas-microsoft-com:vml" xmlns:wp14="http://schemas.microsoft.com/office/word/2010/wordprocessingDrawing" xmlns:wp="http://schemas.openxmlformats.org/drawingml/2006/wordprocessingDrawing" xmlns:w10="urn:schemas-microsoft-com:office:word" xmlns:w="http://schemas.openxmlformats.org/wordprocessingml/2006/main" xmlns:w14="http://schemas.microsoft.com/office/word/2010/wordml" xmlns:w15="http://schemas.microsoft.com/office/word/2012/wordml" xmlns:w16cid="http://schemas.microsoft.com/office/word/2016/wordml/cid" xmlns:w16se="http://schemas.microsoft.com/office/word/2015/wordml/symex" xmlns:wpg="http://schemas.microsoft.com/office/word/2010/wordprocessingGroup" xmlns:wpi="http://schemas.microsoft.com/office/word/2010/wordprocessingInk" xmlns:wne="http://schemas.microsoft.com/office/word/2006/wordml" xmlns:wps="http://schemas.microsoft.com/office/word/2010/wordprocessingShape" mc:Ignorable="w14 w15 w16se w16cid wp14">
+<w:document xmlns:wpc="http://schemas.microsoft.com/office/word/2010/wordprocessingCanvas" xmlns:mc="http://schemas.openxmlformats.org/markup-compatibility/2006" xmlns:o="urn:schemas-microsoft-com:office:office" xmlns:r="http://schemas.openxmlformats.org/officeDocument/2006/relationships" xmlns:m="http://schemas.openxmlformats.org/officeDocument/2006/math" xmlns:v="urn:schemas-microsoft-com:vml" xmlns:wp14="http://schemas.microsoft.com/office/word/2010/wordprocessingDrawing" xmlns:wp="http://schemas.openxmlformats.org/drawingml/2006/wordprocessingDrawing" xmlns:w10="urn:schemas-microsoft-com:office:word" xmlns:w="http://schemas.openxmlformats.org/wordprocessingml/2006/main" xmlns:w14="http://schemas.microsoft.com/office/word/2010/wordml" xmlns:wpg="http://schemas.microsoft.com/office/word/2010/wordprocessingGroup" xmlns:wpi="http://schemas.microsoft.com/office/word/2010/wordprocessingInk" xmlns:wne="http://schemas.microsoft.com/office/word/2006/wordml" xmlns:wps="http://schemas.microsoft.com/office/word/2010/wordprocessingShape" mc:Ignorable="w14 wp14">
   <w:background w:color="FFFFFF"/>
   <w:body>
     <w:p>
@@ -158,6 +158,17 @@
         </w:rPr>
         <w:t>Gestionar Proyecto</w:t>
       </w:r>
+      <w:r>
+        <w:rPr>
+          <w:b/>
+          <w:color w:val="000000"/>
+          <w:sz w:val="44"/>
+          <w:szCs w:val="44"/>
+        </w:rPr>
+        <w:t xml:space="preserve"> </w:t>
+      </w:r>
+      <w:bookmarkStart w:id="3" w:name="_GoBack"/>
+      <w:bookmarkEnd w:id="3"/>
     </w:p>
     <w:p>
       <w:pPr>
@@ -255,14 +266,13 @@
           <w:szCs w:val="28"/>
         </w:rPr>
       </w:pPr>
-      <w:proofErr w:type="gramStart"/>
       <w:r>
         <w:rPr>
           <w:b/>
           <w:sz w:val="28"/>
           <w:szCs w:val="28"/>
         </w:rPr>
-        <w:t xml:space="preserve">Lima, </w:t>
+        <w:t xml:space="preserve">Lima,  </w:t>
       </w:r>
       <w:r>
         <w:rPr>
@@ -270,24 +280,7 @@
           <w:sz w:val="28"/>
           <w:szCs w:val="28"/>
         </w:rPr>
-        <w:t xml:space="preserve"> </w:t>
-      </w:r>
-      <w:r>
-        <w:rPr>
-          <w:b/>
-          <w:sz w:val="28"/>
-          <w:szCs w:val="28"/>
-        </w:rPr>
-        <w:t>8</w:t>
-      </w:r>
-      <w:proofErr w:type="gramEnd"/>
-      <w:r>
-        <w:rPr>
-          <w:b/>
-          <w:sz w:val="28"/>
-          <w:szCs w:val="28"/>
-        </w:rPr>
-        <w:t xml:space="preserve"> </w:t>
+        <w:t xml:space="preserve">8 </w:t>
       </w:r>
       <w:r>
         <w:rPr>
@@ -1358,25 +1351,7 @@
               <w:color w:val="0000FF"/>
               <w:u w:val="single"/>
             </w:rPr>
-            <w:t>C</w:t>
-          </w:r>
-          <w:r>
-            <w:rPr>
-              <w:b/>
-              <w:smallCaps/>
-              <w:color w:val="0000FF"/>
-              <w:u w:val="single"/>
-            </w:rPr>
-            <w:t>U</w:t>
-          </w:r>
-          <w:r>
-            <w:rPr>
-              <w:b/>
-              <w:smallCaps/>
-              <w:color w:val="0000FF"/>
-              <w:u w:val="single"/>
-            </w:rPr>
-            <w:t>001-</w:t>
+            <w:t>CU001-</w:t>
           </w:r>
           <w:r>
             <w:rPr>
@@ -1449,10 +1424,7 @@
             <w:fldChar w:fldCharType="begin"/>
           </w:r>
           <w:r>
-            <w:instrText xml:space="preserve"> </w:instrText>
-          </w:r>
-          <w:r>
-            <w:instrText xml:space="preserve">PAGEREF _3znysh7 \h </w:instrText>
+            <w:instrText xml:space="preserve"> PAGEREF _3znysh7 \h </w:instrText>
           </w:r>
           <w:r>
             <w:fldChar w:fldCharType="separate"/>
@@ -2633,8 +2605,8 @@
           <w:szCs w:val="36"/>
         </w:rPr>
       </w:pPr>
-      <w:bookmarkStart w:id="3" w:name="_3znysh7" w:colFirst="0" w:colLast="0"/>
-      <w:bookmarkEnd w:id="3"/>
+      <w:bookmarkStart w:id="4" w:name="_3znysh7" w:colFirst="0" w:colLast="0"/>
+      <w:bookmarkEnd w:id="4"/>
       <w:r>
         <w:rPr>
           <w:rFonts w:ascii="Arial" w:eastAsia="Arial" w:hAnsi="Arial" w:cs="Arial"/>
@@ -2644,30 +2616,10 @@
           <w:szCs w:val="36"/>
         </w:rPr>
         <w:lastRenderedPageBreak/>
-        <w:t>I</w:t>
-      </w:r>
-      <w:r>
-        <w:rPr>
-          <w:rFonts w:ascii="Arial" w:eastAsia="Arial" w:hAnsi="Arial" w:cs="Arial"/>
-          <w:b/>
-          <w:color w:val="000000"/>
-          <w:sz w:val="36"/>
-          <w:szCs w:val="36"/>
-        </w:rPr>
-        <w:t>ntroducció</w:t>
-      </w:r>
-      <w:r>
-        <w:rPr>
-          <w:rFonts w:ascii="Arial" w:eastAsia="Arial" w:hAnsi="Arial" w:cs="Arial"/>
-          <w:b/>
-          <w:color w:val="000000"/>
-          <w:sz w:val="36"/>
-          <w:szCs w:val="36"/>
-        </w:rPr>
-        <w:t>n</w:t>
-      </w:r>
-      <w:bookmarkStart w:id="4" w:name="_2et92p0" w:colFirst="0" w:colLast="0"/>
-      <w:bookmarkEnd w:id="4"/>
+        <w:t>Introducción</w:t>
+      </w:r>
+      <w:bookmarkStart w:id="5" w:name="_2et92p0" w:colFirst="0" w:colLast="0"/>
+      <w:bookmarkEnd w:id="5"/>
     </w:p>
     <w:p>
       <w:pPr>
@@ -2698,16 +2650,7 @@
           <w:sz w:val="28"/>
           <w:szCs w:val="28"/>
         </w:rPr>
-        <w:t>Propósit</w:t>
-      </w:r>
-      <w:r>
-        <w:rPr>
-          <w:b/>
-          <w:color w:val="000000"/>
-          <w:sz w:val="28"/>
-          <w:szCs w:val="28"/>
-        </w:rPr>
-        <w:t>o</w:t>
+        <w:t>Propósito</w:t>
       </w:r>
     </w:p>
     <w:p>
@@ -2717,18 +2660,13 @@
           <w:sz w:val="22"/>
         </w:rPr>
       </w:pPr>
-      <w:bookmarkStart w:id="5" w:name="_tyjcwt" w:colFirst="0" w:colLast="0"/>
-      <w:bookmarkEnd w:id="5"/>
+      <w:bookmarkStart w:id="6" w:name="_tyjcwt" w:colFirst="0" w:colLast="0"/>
+      <w:bookmarkEnd w:id="6"/>
       <w:r>
         <w:rPr>
           <w:sz w:val="22"/>
         </w:rPr>
         <w:tab/>
-      </w:r>
-      <w:r>
-        <w:rPr>
-          <w:sz w:val="22"/>
-        </w:rPr>
         <w:t xml:space="preserve">El propósito de este caso de uso es explicar </w:t>
       </w:r>
       <w:r>
@@ -2860,8 +2798,8 @@
           <w:sz w:val="22"/>
         </w:rPr>
       </w:pPr>
-      <w:bookmarkStart w:id="6" w:name="_1t3h5sf" w:colFirst="0" w:colLast="0"/>
-      <w:bookmarkEnd w:id="6"/>
+      <w:bookmarkStart w:id="7" w:name="_1t3h5sf" w:colFirst="0" w:colLast="0"/>
+      <w:bookmarkEnd w:id="7"/>
       <w:r>
         <w:tab/>
       </w:r>
@@ -2905,8 +2843,8 @@
       </w:r>
     </w:p>
     <w:p>
-      <w:bookmarkStart w:id="7" w:name="_4d34og8" w:colFirst="0" w:colLast="0"/>
-      <w:bookmarkEnd w:id="7"/>
+      <w:bookmarkStart w:id="8" w:name="_4d34og8" w:colFirst="0" w:colLast="0"/>
+      <w:bookmarkEnd w:id="8"/>
       <w:r>
         <w:tab/>
       </w:r>
@@ -2988,12 +2926,12 @@
       </w:r>
     </w:p>
     <w:p>
-      <w:bookmarkStart w:id="8" w:name="_8z0hpn8dzvl9" w:colFirst="0" w:colLast="0"/>
-      <w:bookmarkEnd w:id="8"/>
-    </w:p>
-    <w:p>
-      <w:bookmarkStart w:id="9" w:name="_2s8eyo1" w:colFirst="0" w:colLast="0"/>
+      <w:bookmarkStart w:id="9" w:name="_8z0hpn8dzvl9" w:colFirst="0" w:colLast="0"/>
       <w:bookmarkEnd w:id="9"/>
+    </w:p>
+    <w:p>
+      <w:bookmarkStart w:id="10" w:name="_2s8eyo1" w:colFirst="0" w:colLast="0"/>
+      <w:bookmarkEnd w:id="10"/>
     </w:p>
     <w:p/>
     <w:p/>
@@ -3021,8 +2959,8 @@
           <w:szCs w:val="36"/>
         </w:rPr>
       </w:pPr>
-      <w:bookmarkStart w:id="10" w:name="_17dp8vu" w:colFirst="0" w:colLast="0"/>
-      <w:bookmarkEnd w:id="10"/>
+      <w:bookmarkStart w:id="11" w:name="_17dp8vu" w:colFirst="0" w:colLast="0"/>
+      <w:bookmarkEnd w:id="11"/>
       <w:r>
         <w:rPr>
           <w:rFonts w:ascii="Arial" w:eastAsia="Arial" w:hAnsi="Arial" w:cs="Arial"/>
@@ -3032,17 +2970,7 @@
           <w:szCs w:val="36"/>
         </w:rPr>
         <w:lastRenderedPageBreak/>
-        <w:t>D</w:t>
-      </w:r>
-      <w:r>
-        <w:rPr>
-          <w:rFonts w:ascii="Arial" w:eastAsia="Arial" w:hAnsi="Arial" w:cs="Arial"/>
-          <w:b/>
-          <w:color w:val="000000"/>
-          <w:sz w:val="36"/>
-          <w:szCs w:val="36"/>
-        </w:rPr>
-        <w:t>escripción General</w:t>
+        <w:t>Descripción General</w:t>
       </w:r>
     </w:p>
     <w:p>
@@ -3112,7 +3040,7 @@
                     <pic:cNvPicPr/>
                   </pic:nvPicPr>
                   <pic:blipFill>
-                    <a:blip r:embed="rId8">
+                    <a:blip r:embed="rId9">
                       <a:extLst>
                         <a:ext uri="{28A0092B-C50C-407E-A947-70E740481C1C}">
                           <a14:useLocalDpi xmlns:a14="http://schemas.microsoft.com/office/drawing/2010/main" val="0"/>
@@ -3156,8 +3084,8 @@
           <w:szCs w:val="18"/>
         </w:rPr>
       </w:pPr>
-      <w:bookmarkStart w:id="11" w:name="_3rdcrjn" w:colFirst="0" w:colLast="0"/>
-      <w:bookmarkEnd w:id="11"/>
+      <w:bookmarkStart w:id="12" w:name="_3rdcrjn" w:colFirst="0" w:colLast="0"/>
+      <w:bookmarkEnd w:id="12"/>
       <w:r>
         <w:rPr>
           <w:b/>
@@ -3231,8 +3159,8 @@
           <w:sz w:val="22"/>
         </w:rPr>
       </w:pPr>
-      <w:bookmarkStart w:id="12" w:name="_26in1rg" w:colFirst="0" w:colLast="0"/>
-      <w:bookmarkEnd w:id="12"/>
+      <w:bookmarkStart w:id="13" w:name="_26in1rg" w:colFirst="0" w:colLast="0"/>
+      <w:bookmarkEnd w:id="13"/>
       <w:r>
         <w:rPr>
           <w:sz w:val="22"/>
@@ -3318,8 +3246,6 @@
         </w:rPr>
         <w:t>desarrollo</w:t>
       </w:r>
-      <w:bookmarkStart w:id="13" w:name="_GoBack"/>
-      <w:bookmarkEnd w:id="13"/>
       <w:r>
         <w:rPr>
           <w:sz w:val="22"/>
@@ -3415,13 +3341,7 @@
         <w:rPr>
           <w:sz w:val="22"/>
         </w:rPr>
-        <w:t>para poder co</w:t>
-      </w:r>
-      <w:r>
-        <w:rPr>
-          <w:sz w:val="22"/>
-        </w:rPr>
-        <w:t>ntinuar la transacción.</w:t>
+        <w:t>para poder continuar la transacción.</w:t>
       </w:r>
     </w:p>
     <w:p>
@@ -3775,25 +3695,7 @@
           <w:sz w:val="28"/>
           <w:szCs w:val="28"/>
         </w:rPr>
-        <w:t>R</w:t>
-      </w:r>
-      <w:r>
-        <w:rPr>
-          <w:b/>
-          <w:color w:val="000000"/>
-          <w:sz w:val="28"/>
-          <w:szCs w:val="28"/>
-        </w:rPr>
-        <w:t>equisitos no funciona</w:t>
-      </w:r>
-      <w:r>
-        <w:rPr>
-          <w:b/>
-          <w:color w:val="000000"/>
-          <w:sz w:val="28"/>
-          <w:szCs w:val="28"/>
-        </w:rPr>
-        <w:t>les</w:t>
+        <w:t>Requisitos no funcionales</w:t>
       </w:r>
     </w:p>
     <w:p>
@@ -3834,7 +3736,7 @@
       </w:pPr>
     </w:p>
     <w:sectPr>
-      <w:footerReference w:type="default" r:id="rId9"/>
+      <w:footerReference w:type="default" r:id="rId10"/>
       <w:pgSz w:w="11906" w:h="16838"/>
       <w:pgMar w:top="1418" w:right="1701" w:bottom="1418" w:left="1701" w:header="0" w:footer="0" w:gutter="0"/>
       <w:pgNumType w:start="1"/>
@@ -3845,7 +3747,7 @@
 </file>
 
 <file path=word/endnotes.xml><?xml version="1.0" encoding="utf-8"?>
-<w:endnotes xmlns:wpc="http://schemas.microsoft.com/office/word/2010/wordprocessingCanvas" xmlns:cx="http://schemas.microsoft.com/office/drawing/2014/chartex" xmlns:cx1="http://schemas.microsoft.com/office/drawing/2015/9/8/chartex" xmlns:cx2="http://schemas.microsoft.com/office/drawing/2015/10/21/chartex" xmlns:cx3="http://schemas.microsoft.com/office/drawing/2016/5/9/chartex" xmlns:cx4="http://schemas.microsoft.com/office/drawing/2016/5/10/chartex" xmlns:cx5="http://schemas.microsoft.com/office/drawing/2016/5/11/chartex" xmlns:cx6="http://schemas.microsoft.com/office/drawing/2016/5/12/chartex" xmlns:cx7="http://schemas.microsoft.com/office/drawing/2016/5/13/chartex" xmlns:cx8="http://schemas.microsoft.com/office/drawing/2016/5/14/chartex" xmlns:mc="http://schemas.openxmlformats.org/markup-compatibility/2006" xmlns:aink="http://schemas.microsoft.com/office/drawing/2016/ink" xmlns:am3d="http://schemas.microsoft.com/office/drawing/2017/model3d" xmlns:o="urn:schemas-microsoft-com:office:office" xmlns:r="http://schemas.openxmlformats.org/officeDocument/2006/relationships" xmlns:m="http://schemas.openxmlformats.org/officeDocument/2006/math" xmlns:v="urn:schemas-microsoft-com:vml" xmlns:wp14="http://schemas.microsoft.com/office/word/2010/wordprocessingDrawing" xmlns:wp="http://schemas.openxmlformats.org/drawingml/2006/wordprocessingDrawing" xmlns:w10="urn:schemas-microsoft-com:office:word" xmlns:w="http://schemas.openxmlformats.org/wordprocessingml/2006/main" xmlns:w14="http://schemas.microsoft.com/office/word/2010/wordml" xmlns:w15="http://schemas.microsoft.com/office/word/2012/wordml" xmlns:w16cid="http://schemas.microsoft.com/office/word/2016/wordml/cid" xmlns:w16se="http://schemas.microsoft.com/office/word/2015/wordml/symex" xmlns:wpg="http://schemas.microsoft.com/office/word/2010/wordprocessingGroup" xmlns:wpi="http://schemas.microsoft.com/office/word/2010/wordprocessingInk" xmlns:wne="http://schemas.microsoft.com/office/word/2006/wordml" xmlns:wps="http://schemas.microsoft.com/office/word/2010/wordprocessingShape" mc:Ignorable="w14 w15 w16se w16cid wp14">
+<w:endnotes xmlns:wpc="http://schemas.microsoft.com/office/word/2010/wordprocessingCanvas" xmlns:mc="http://schemas.openxmlformats.org/markup-compatibility/2006" xmlns:o="urn:schemas-microsoft-com:office:office" xmlns:r="http://schemas.openxmlformats.org/officeDocument/2006/relationships" xmlns:m="http://schemas.openxmlformats.org/officeDocument/2006/math" xmlns:v="urn:schemas-microsoft-com:vml" xmlns:wp14="http://schemas.microsoft.com/office/word/2010/wordprocessingDrawing" xmlns:wp="http://schemas.openxmlformats.org/drawingml/2006/wordprocessingDrawing" xmlns:w10="urn:schemas-microsoft-com:office:word" xmlns:w="http://schemas.openxmlformats.org/wordprocessingml/2006/main" xmlns:w14="http://schemas.microsoft.com/office/word/2010/wordml" xmlns:wpg="http://schemas.microsoft.com/office/word/2010/wordprocessingGroup" xmlns:wpi="http://schemas.microsoft.com/office/word/2010/wordprocessingInk" xmlns:wne="http://schemas.microsoft.com/office/word/2006/wordml" xmlns:wps="http://schemas.microsoft.com/office/word/2010/wordprocessingShape" mc:Ignorable="w14 wp14">
   <w:endnote w:type="separator" w:id="-1">
     <w:p>
       <w:pPr>
@@ -3870,7 +3772,7 @@
 </file>
 
 <file path=word/footer1.xml><?xml version="1.0" encoding="utf-8"?>
-<w:ftr xmlns:wpc="http://schemas.microsoft.com/office/word/2010/wordprocessingCanvas" xmlns:cx="http://schemas.microsoft.com/office/drawing/2014/chartex" xmlns:cx1="http://schemas.microsoft.com/office/drawing/2015/9/8/chartex" xmlns:cx2="http://schemas.microsoft.com/office/drawing/2015/10/21/chartex" xmlns:cx3="http://schemas.microsoft.com/office/drawing/2016/5/9/chartex" xmlns:cx4="http://schemas.microsoft.com/office/drawing/2016/5/10/chartex" xmlns:cx5="http://schemas.microsoft.com/office/drawing/2016/5/11/chartex" xmlns:cx6="http://schemas.microsoft.com/office/drawing/2016/5/12/chartex" xmlns:cx7="http://schemas.microsoft.com/office/drawing/2016/5/13/chartex" xmlns:cx8="http://schemas.microsoft.com/office/drawing/2016/5/14/chartex" xmlns:mc="http://schemas.openxmlformats.org/markup-compatibility/2006" xmlns:aink="http://schemas.microsoft.com/office/drawing/2016/ink" xmlns:am3d="http://schemas.microsoft.com/office/drawing/2017/model3d" xmlns:o="urn:schemas-microsoft-com:office:office" xmlns:r="http://schemas.openxmlformats.org/officeDocument/2006/relationships" xmlns:m="http://schemas.openxmlformats.org/officeDocument/2006/math" xmlns:v="urn:schemas-microsoft-com:vml" xmlns:wp14="http://schemas.microsoft.com/office/word/2010/wordprocessingDrawing" xmlns:wp="http://schemas.openxmlformats.org/drawingml/2006/wordprocessingDrawing" xmlns:w10="urn:schemas-microsoft-com:office:word" xmlns:w="http://schemas.openxmlformats.org/wordprocessingml/2006/main" xmlns:w14="http://schemas.microsoft.com/office/word/2010/wordml" xmlns:w15="http://schemas.microsoft.com/office/word/2012/wordml" xmlns:w16cid="http://schemas.microsoft.com/office/word/2016/wordml/cid" xmlns:w16se="http://schemas.microsoft.com/office/word/2015/wordml/symex" xmlns:wpg="http://schemas.microsoft.com/office/word/2010/wordprocessingGroup" xmlns:wpi="http://schemas.microsoft.com/office/word/2010/wordprocessingInk" xmlns:wne="http://schemas.microsoft.com/office/word/2006/wordml" xmlns:wps="http://schemas.microsoft.com/office/word/2010/wordprocessingShape" mc:Ignorable="w14 w15 w16se w16cid wp14">
+<w:ftr xmlns:wpc="http://schemas.microsoft.com/office/word/2010/wordprocessingCanvas" xmlns:mc="http://schemas.openxmlformats.org/markup-compatibility/2006" xmlns:o="urn:schemas-microsoft-com:office:office" xmlns:r="http://schemas.openxmlformats.org/officeDocument/2006/relationships" xmlns:m="http://schemas.openxmlformats.org/officeDocument/2006/math" xmlns:v="urn:schemas-microsoft-com:vml" xmlns:wp14="http://schemas.microsoft.com/office/word/2010/wordprocessingDrawing" xmlns:wp="http://schemas.openxmlformats.org/drawingml/2006/wordprocessingDrawing" xmlns:w10="urn:schemas-microsoft-com:office:word" xmlns:w="http://schemas.openxmlformats.org/wordprocessingml/2006/main" xmlns:w14="http://schemas.microsoft.com/office/word/2010/wordml" xmlns:wpg="http://schemas.microsoft.com/office/word/2010/wordprocessingGroup" xmlns:wpi="http://schemas.microsoft.com/office/word/2010/wordprocessingInk" xmlns:wne="http://schemas.microsoft.com/office/word/2006/wordml" xmlns:wps="http://schemas.microsoft.com/office/word/2010/wordprocessingShape" mc:Ignorable="w14 wp14">
   <w:p>
     <w:pPr>
       <w:pBdr>
@@ -3944,7 +3846,7 @@
 </file>
 
 <file path=word/footnotes.xml><?xml version="1.0" encoding="utf-8"?>
-<w:footnotes xmlns:wpc="http://schemas.microsoft.com/office/word/2010/wordprocessingCanvas" xmlns:cx="http://schemas.microsoft.com/office/drawing/2014/chartex" xmlns:cx1="http://schemas.microsoft.com/office/drawing/2015/9/8/chartex" xmlns:cx2="http://schemas.microsoft.com/office/drawing/2015/10/21/chartex" xmlns:cx3="http://schemas.microsoft.com/office/drawing/2016/5/9/chartex" xmlns:cx4="http://schemas.microsoft.com/office/drawing/2016/5/10/chartex" xmlns:cx5="http://schemas.microsoft.com/office/drawing/2016/5/11/chartex" xmlns:cx6="http://schemas.microsoft.com/office/drawing/2016/5/12/chartex" xmlns:cx7="http://schemas.microsoft.com/office/drawing/2016/5/13/chartex" xmlns:cx8="http://schemas.microsoft.com/office/drawing/2016/5/14/chartex" xmlns:mc="http://schemas.openxmlformats.org/markup-compatibility/2006" xmlns:aink="http://schemas.microsoft.com/office/drawing/2016/ink" xmlns:am3d="http://schemas.microsoft.com/office/drawing/2017/model3d" xmlns:o="urn:schemas-microsoft-com:office:office" xmlns:r="http://schemas.openxmlformats.org/officeDocument/2006/relationships" xmlns:m="http://schemas.openxmlformats.org/officeDocument/2006/math" xmlns:v="urn:schemas-microsoft-com:vml" xmlns:wp14="http://schemas.microsoft.com/office/word/2010/wordprocessingDrawing" xmlns:wp="http://schemas.openxmlformats.org/drawingml/2006/wordprocessingDrawing" xmlns:w10="urn:schemas-microsoft-com:office:word" xmlns:w="http://schemas.openxmlformats.org/wordprocessingml/2006/main" xmlns:w14="http://schemas.microsoft.com/office/word/2010/wordml" xmlns:w15="http://schemas.microsoft.com/office/word/2012/wordml" xmlns:w16cid="http://schemas.microsoft.com/office/word/2016/wordml/cid" xmlns:w16se="http://schemas.microsoft.com/office/word/2015/wordml/symex" xmlns:wpg="http://schemas.microsoft.com/office/word/2010/wordprocessingGroup" xmlns:wpi="http://schemas.microsoft.com/office/word/2010/wordprocessingInk" xmlns:wne="http://schemas.microsoft.com/office/word/2006/wordml" xmlns:wps="http://schemas.microsoft.com/office/word/2010/wordprocessingShape" mc:Ignorable="w14 w15 w16se w16cid wp14">
+<w:footnotes xmlns:wpc="http://schemas.microsoft.com/office/word/2010/wordprocessingCanvas" xmlns:mc="http://schemas.openxmlformats.org/markup-compatibility/2006" xmlns:o="urn:schemas-microsoft-com:office:office" xmlns:r="http://schemas.openxmlformats.org/officeDocument/2006/relationships" xmlns:m="http://schemas.openxmlformats.org/officeDocument/2006/math" xmlns:v="urn:schemas-microsoft-com:vml" xmlns:wp14="http://schemas.microsoft.com/office/word/2010/wordprocessingDrawing" xmlns:wp="http://schemas.openxmlformats.org/drawingml/2006/wordprocessingDrawing" xmlns:w10="urn:schemas-microsoft-com:office:word" xmlns:w="http://schemas.openxmlformats.org/wordprocessingml/2006/main" xmlns:w14="http://schemas.microsoft.com/office/word/2010/wordml" xmlns:wpg="http://schemas.microsoft.com/office/word/2010/wordprocessingGroup" xmlns:wpi="http://schemas.microsoft.com/office/word/2010/wordprocessingInk" xmlns:wne="http://schemas.microsoft.com/office/word/2006/wordml" xmlns:wps="http://schemas.microsoft.com/office/word/2010/wordprocessingShape" mc:Ignorable="w14 wp14">
   <w:footnote w:type="separator" w:id="-1">
     <w:p>
       <w:pPr>
@@ -3969,8 +3871,8 @@
 </file>
 
 <file path=word/numbering.xml><?xml version="1.0" encoding="utf-8"?>
-<w:numbering xmlns:wpc="http://schemas.microsoft.com/office/word/2010/wordprocessingCanvas" xmlns:cx="http://schemas.microsoft.com/office/drawing/2014/chartex" xmlns:cx1="http://schemas.microsoft.com/office/drawing/2015/9/8/chartex" xmlns:cx2="http://schemas.microsoft.com/office/drawing/2015/10/21/chartex" xmlns:cx3="http://schemas.microsoft.com/office/drawing/2016/5/9/chartex" xmlns:cx4="http://schemas.microsoft.com/office/drawing/2016/5/10/chartex" xmlns:cx5="http://schemas.microsoft.com/office/drawing/2016/5/11/chartex" xmlns:cx6="http://schemas.microsoft.com/office/drawing/2016/5/12/chartex" xmlns:cx7="http://schemas.microsoft.com/office/drawing/2016/5/13/chartex" xmlns:cx8="http://schemas.microsoft.com/office/drawing/2016/5/14/chartex" xmlns:mc="http://schemas.openxmlformats.org/markup-compatibility/2006" xmlns:aink="http://schemas.microsoft.com/office/drawing/2016/ink" xmlns:am3d="http://schemas.microsoft.com/office/drawing/2017/model3d" xmlns:o="urn:schemas-microsoft-com:office:office" xmlns:r="http://schemas.openxmlformats.org/officeDocument/2006/relationships" xmlns:m="http://schemas.openxmlformats.org/officeDocument/2006/math" xmlns:v="urn:schemas-microsoft-com:vml" xmlns:wp14="http://schemas.microsoft.com/office/word/2010/wordprocessingDrawing" xmlns:wp="http://schemas.openxmlformats.org/drawingml/2006/wordprocessingDrawing" xmlns:w10="urn:schemas-microsoft-com:office:word" xmlns:w="http://schemas.openxmlformats.org/wordprocessingml/2006/main" xmlns:w14="http://schemas.microsoft.com/office/word/2010/wordml" xmlns:w15="http://schemas.microsoft.com/office/word/2012/wordml" xmlns:w16cid="http://schemas.microsoft.com/office/word/2016/wordml/cid" xmlns:w16se="http://schemas.microsoft.com/office/word/2015/wordml/symex" xmlns:wpg="http://schemas.microsoft.com/office/word/2010/wordprocessingGroup" xmlns:wpi="http://schemas.microsoft.com/office/word/2010/wordprocessingInk" xmlns:wne="http://schemas.microsoft.com/office/word/2006/wordml" xmlns:wps="http://schemas.microsoft.com/office/word/2010/wordprocessingShape" mc:Ignorable="w14 w15 w16se w16cid wp14">
-  <w:abstractNum w:abstractNumId="0" w15:restartNumberingAfterBreak="0">
+<w:numbering xmlns:wpc="http://schemas.microsoft.com/office/word/2010/wordprocessingCanvas" xmlns:mc="http://schemas.openxmlformats.org/markup-compatibility/2006" xmlns:o="urn:schemas-microsoft-com:office:office" xmlns:r="http://schemas.openxmlformats.org/officeDocument/2006/relationships" xmlns:m="http://schemas.openxmlformats.org/officeDocument/2006/math" xmlns:v="urn:schemas-microsoft-com:vml" xmlns:wp14="http://schemas.microsoft.com/office/word/2010/wordprocessingDrawing" xmlns:wp="http://schemas.openxmlformats.org/drawingml/2006/wordprocessingDrawing" xmlns:w10="urn:schemas-microsoft-com:office:word" xmlns:w="http://schemas.openxmlformats.org/wordprocessingml/2006/main" xmlns:w14="http://schemas.microsoft.com/office/word/2010/wordml" xmlns:wpg="http://schemas.microsoft.com/office/word/2010/wordprocessingGroup" xmlns:wpi="http://schemas.microsoft.com/office/word/2010/wordprocessingInk" xmlns:wne="http://schemas.microsoft.com/office/word/2006/wordml" xmlns:wps="http://schemas.microsoft.com/office/word/2010/wordprocessingShape" mc:Ignorable="w14 wp14">
+  <w:abstractNum w:abstractNumId="0">
     <w:nsid w:val="2614153D"/>
     <w:multiLevelType w:val="multilevel"/>
     <w:tmpl w:val="151E86D2"/>
@@ -4092,7 +3994,7 @@
       </w:rPr>
     </w:lvl>
   </w:abstractNum>
-  <w:abstractNum w:abstractNumId="1" w15:restartNumberingAfterBreak="0">
+  <w:abstractNum w:abstractNumId="1">
     <w:nsid w:val="313A2DD1"/>
     <w:multiLevelType w:val="multilevel"/>
     <w:tmpl w:val="E238424A"/>
@@ -4205,7 +4107,7 @@
       </w:rPr>
     </w:lvl>
   </w:abstractNum>
-  <w:abstractNum w:abstractNumId="2" w15:restartNumberingAfterBreak="0">
+  <w:abstractNum w:abstractNumId="2">
     <w:nsid w:val="3D58224B"/>
     <w:multiLevelType w:val="multilevel"/>
     <w:tmpl w:val="C0A2A87E"/>
@@ -4326,7 +4228,7 @@
       </w:rPr>
     </w:lvl>
   </w:abstractNum>
-  <w:abstractNum w:abstractNumId="3" w15:restartNumberingAfterBreak="0">
+  <w:abstractNum w:abstractNumId="3">
     <w:nsid w:val="4DF14F9B"/>
     <w:multiLevelType w:val="multilevel"/>
     <w:tmpl w:val="8D22C648"/>
@@ -4448,7 +4350,7 @@
       </w:rPr>
     </w:lvl>
   </w:abstractNum>
-  <w:abstractNum w:abstractNumId="4" w15:restartNumberingAfterBreak="0">
+  <w:abstractNum w:abstractNumId="4">
     <w:nsid w:val="54877791"/>
     <w:multiLevelType w:val="multilevel"/>
     <w:tmpl w:val="AEF8EFEC"/>
@@ -4562,7 +4464,7 @@
       </w:rPr>
     </w:lvl>
   </w:abstractNum>
-  <w:abstractNum w:abstractNumId="5" w15:restartNumberingAfterBreak="0">
+  <w:abstractNum w:abstractNumId="5">
     <w:nsid w:val="78884F32"/>
     <w:multiLevelType w:val="multilevel"/>
     <w:tmpl w:val="F634D8B6"/>
@@ -4706,7 +4608,7 @@
 </file>
 
 <file path=word/styles.xml><?xml version="1.0" encoding="utf-8"?>
-<w:styles xmlns:mc="http://schemas.openxmlformats.org/markup-compatibility/2006" xmlns:r="http://schemas.openxmlformats.org/officeDocument/2006/relationships" xmlns:w="http://schemas.openxmlformats.org/wordprocessingml/2006/main" xmlns:w14="http://schemas.microsoft.com/office/word/2010/wordml" xmlns:w15="http://schemas.microsoft.com/office/word/2012/wordml" xmlns:w16cid="http://schemas.microsoft.com/office/word/2016/wordml/cid" xmlns:w16se="http://schemas.microsoft.com/office/word/2015/wordml/symex" mc:Ignorable="w14 w15 w16se w16cid">
+<w:styles xmlns:mc="http://schemas.openxmlformats.org/markup-compatibility/2006" xmlns:r="http://schemas.openxmlformats.org/officeDocument/2006/relationships" xmlns:w="http://schemas.openxmlformats.org/wordprocessingml/2006/main" xmlns:w14="http://schemas.microsoft.com/office/word/2010/wordml" mc:Ignorable="w14">
   <w:docDefaults>
     <w:rPrDefault>
       <w:rPr>
@@ -4723,382 +4625,555 @@
       </w:pPr>
     </w:pPrDefault>
   </w:docDefaults>
-  <w:latentStyles w:defLockedState="0" w:defUIPriority="99" w:defSemiHidden="0" w:defUnhideWhenUsed="0" w:defQFormat="0" w:count="375">
-    <w:lsdException w:name="Normal" w:uiPriority="0" w:qFormat="1"/>
-    <w:lsdException w:name="heading 1" w:uiPriority="9" w:qFormat="1"/>
-    <w:lsdException w:name="heading 2" w:semiHidden="1" w:uiPriority="9" w:unhideWhenUsed="1" w:qFormat="1"/>
-    <w:lsdException w:name="heading 3" w:semiHidden="1" w:uiPriority="9" w:unhideWhenUsed="1" w:qFormat="1"/>
-    <w:lsdException w:name="heading 4" w:semiHidden="1" w:uiPriority="9" w:unhideWhenUsed="1" w:qFormat="1"/>
-    <w:lsdException w:name="heading 5" w:semiHidden="1" w:uiPriority="9" w:unhideWhenUsed="1" w:qFormat="1"/>
-    <w:lsdException w:name="heading 6" w:semiHidden="1" w:uiPriority="9" w:unhideWhenUsed="1" w:qFormat="1"/>
-    <w:lsdException w:name="heading 7" w:semiHidden="1" w:uiPriority="9" w:unhideWhenUsed="1" w:qFormat="1"/>
-    <w:lsdException w:name="heading 8" w:semiHidden="1" w:uiPriority="9" w:unhideWhenUsed="1" w:qFormat="1"/>
-    <w:lsdException w:name="heading 9" w:semiHidden="1" w:uiPriority="9" w:unhideWhenUsed="1" w:qFormat="1"/>
-    <w:lsdException w:name="index 1" w:semiHidden="1" w:unhideWhenUsed="1"/>
-    <w:lsdException w:name="index 2" w:semiHidden="1" w:unhideWhenUsed="1"/>
-    <w:lsdException w:name="index 3" w:semiHidden="1" w:unhideWhenUsed="1"/>
-    <w:lsdException w:name="index 4" w:semiHidden="1" w:unhideWhenUsed="1"/>
-    <w:lsdException w:name="index 5" w:semiHidden="1" w:unhideWhenUsed="1"/>
-    <w:lsdException w:name="index 6" w:semiHidden="1" w:unhideWhenUsed="1"/>
-    <w:lsdException w:name="index 7" w:semiHidden="1" w:unhideWhenUsed="1"/>
-    <w:lsdException w:name="index 8" w:semiHidden="1" w:unhideWhenUsed="1"/>
-    <w:lsdException w:name="index 9" w:semiHidden="1" w:unhideWhenUsed="1"/>
-    <w:lsdException w:name="toc 1" w:semiHidden="1" w:uiPriority="39" w:unhideWhenUsed="1"/>
-    <w:lsdException w:name="toc 2" w:semiHidden="1" w:uiPriority="39" w:unhideWhenUsed="1"/>
-    <w:lsdException w:name="toc 3" w:semiHidden="1" w:uiPriority="39" w:unhideWhenUsed="1"/>
-    <w:lsdException w:name="toc 4" w:semiHidden="1" w:uiPriority="39" w:unhideWhenUsed="1"/>
-    <w:lsdException w:name="toc 5" w:semiHidden="1" w:uiPriority="39" w:unhideWhenUsed="1"/>
-    <w:lsdException w:name="toc 6" w:semiHidden="1" w:uiPriority="39" w:unhideWhenUsed="1"/>
-    <w:lsdException w:name="toc 7" w:semiHidden="1" w:uiPriority="39" w:unhideWhenUsed="1"/>
-    <w:lsdException w:name="toc 8" w:semiHidden="1" w:uiPriority="39" w:unhideWhenUsed="1"/>
-    <w:lsdException w:name="toc 9" w:semiHidden="1" w:uiPriority="39" w:unhideWhenUsed="1"/>
-    <w:lsdException w:name="Normal Indent" w:semiHidden="1" w:unhideWhenUsed="1"/>
-    <w:lsdException w:name="footnote text" w:semiHidden="1" w:unhideWhenUsed="1"/>
-    <w:lsdException w:name="annotation text" w:semiHidden="1" w:unhideWhenUsed="1"/>
-    <w:lsdException w:name="header" w:semiHidden="1" w:unhideWhenUsed="1"/>
-    <w:lsdException w:name="footer" w:semiHidden="1" w:unhideWhenUsed="1"/>
-    <w:lsdException w:name="index heading" w:semiHidden="1" w:unhideWhenUsed="1"/>
-    <w:lsdException w:name="caption" w:semiHidden="1" w:uiPriority="35" w:unhideWhenUsed="1" w:qFormat="1"/>
-    <w:lsdException w:name="table of figures" w:semiHidden="1" w:unhideWhenUsed="1"/>
-    <w:lsdException w:name="envelope address" w:semiHidden="1" w:unhideWhenUsed="1"/>
-    <w:lsdException w:name="envelope return" w:semiHidden="1" w:unhideWhenUsed="1"/>
-    <w:lsdException w:name="footnote reference" w:semiHidden="1" w:unhideWhenUsed="1"/>
-    <w:lsdException w:name="annotation reference" w:semiHidden="1" w:unhideWhenUsed="1"/>
-    <w:lsdException w:name="line number" w:semiHidden="1" w:unhideWhenUsed="1"/>
-    <w:lsdException w:name="page number" w:semiHidden="1" w:unhideWhenUsed="1"/>
-    <w:lsdException w:name="endnote reference" w:semiHidden="1" w:unhideWhenUsed="1"/>
-    <w:lsdException w:name="endnote text" w:semiHidden="1" w:unhideWhenUsed="1"/>
-    <w:lsdException w:name="table of authorities" w:semiHidden="1" w:unhideWhenUsed="1"/>
-    <w:lsdException w:name="macro" w:semiHidden="1" w:unhideWhenUsed="1"/>
-    <w:lsdException w:name="toa heading" w:semiHidden="1" w:unhideWhenUsed="1"/>
-    <w:lsdException w:name="List" w:semiHidden="1" w:unhideWhenUsed="1"/>
-    <w:lsdException w:name="List Bullet" w:semiHidden="1" w:unhideWhenUsed="1"/>
-    <w:lsdException w:name="List Number" w:semiHidden="1" w:unhideWhenUsed="1"/>
-    <w:lsdException w:name="List 2" w:semiHidden="1" w:unhideWhenUsed="1"/>
-    <w:lsdException w:name="List 3" w:semiHidden="1" w:unhideWhenUsed="1"/>
-    <w:lsdException w:name="List 4" w:semiHidden="1" w:unhideWhenUsed="1"/>
-    <w:lsdException w:name="List 5" w:semiHidden="1" w:unhideWhenUsed="1"/>
-    <w:lsdException w:name="List Bullet 2" w:semiHidden="1" w:unhideWhenUsed="1"/>
-    <w:lsdException w:name="List Bullet 3" w:semiHidden="1" w:unhideWhenUsed="1"/>
-    <w:lsdException w:name="List Bullet 4" w:semiHidden="1" w:unhideWhenUsed="1"/>
-    <w:lsdException w:name="List Bullet 5" w:semiHidden="1" w:unhideWhenUsed="1"/>
-    <w:lsdException w:name="List Number 2" w:semiHidden="1" w:unhideWhenUsed="1"/>
-    <w:lsdException w:name="List Number 3" w:semiHidden="1" w:unhideWhenUsed="1"/>
-    <w:lsdException w:name="List Number 4" w:semiHidden="1" w:unhideWhenUsed="1"/>
-    <w:lsdException w:name="List Number 5" w:semiHidden="1" w:unhideWhenUsed="1"/>
-    <w:lsdException w:name="Title" w:uiPriority="10" w:qFormat="1"/>
-    <w:lsdException w:name="Closing" w:semiHidden="1" w:unhideWhenUsed="1"/>
-    <w:lsdException w:name="Signature" w:semiHidden="1" w:unhideWhenUsed="1"/>
-    <w:lsdException w:name="Default Paragraph Font" w:semiHidden="1" w:uiPriority="1" w:unhideWhenUsed="1"/>
-    <w:lsdException w:name="Body Text" w:semiHidden="1" w:unhideWhenUsed="1"/>
-    <w:lsdException w:name="Body Text Indent" w:semiHidden="1" w:unhideWhenUsed="1"/>
-    <w:lsdException w:name="List Continue" w:semiHidden="1" w:unhideWhenUsed="1"/>
-    <w:lsdException w:name="List Continue 2" w:semiHidden="1" w:unhideWhenUsed="1"/>
-    <w:lsdException w:name="List Continue 3" w:semiHidden="1" w:unhideWhenUsed="1"/>
-    <w:lsdException w:name="List Continue 4" w:semiHidden="1" w:unhideWhenUsed="1"/>
-    <w:lsdException w:name="List Continue 5" w:semiHidden="1" w:unhideWhenUsed="1"/>
-    <w:lsdException w:name="Message Header" w:semiHidden="1" w:unhideWhenUsed="1"/>
-    <w:lsdException w:name="Subtitle" w:uiPriority="11" w:qFormat="1"/>
-    <w:lsdException w:name="Salutation" w:semiHidden="1" w:unhideWhenUsed="1"/>
-    <w:lsdException w:name="Date" w:semiHidden="1" w:unhideWhenUsed="1"/>
-    <w:lsdException w:name="Body Text First Indent" w:semiHidden="1" w:unhideWhenUsed="1"/>
-    <w:lsdException w:name="Body Text First Indent 2" w:semiHidden="1" w:unhideWhenUsed="1"/>
-    <w:lsdException w:name="Note Heading" w:semiHidden="1" w:unhideWhenUsed="1"/>
-    <w:lsdException w:name="Body Text 2" w:semiHidden="1" w:unhideWhenUsed="1"/>
-    <w:lsdException w:name="Body Text 3" w:semiHidden="1" w:unhideWhenUsed="1"/>
-    <w:lsdException w:name="Body Text Indent 2" w:semiHidden="1" w:unhideWhenUsed="1"/>
-    <w:lsdException w:name="Body Text Indent 3" w:semiHidden="1" w:unhideWhenUsed="1"/>
-    <w:lsdException w:name="Block Text" w:semiHidden="1" w:unhideWhenUsed="1"/>
-    <w:lsdException w:name="Hyperlink" w:semiHidden="1" w:unhideWhenUsed="1"/>
-    <w:lsdException w:name="FollowedHyperlink" w:semiHidden="1" w:unhideWhenUsed="1"/>
-    <w:lsdException w:name="Strong" w:uiPriority="22" w:qFormat="1"/>
-    <w:lsdException w:name="Emphasis" w:uiPriority="20" w:qFormat="1"/>
-    <w:lsdException w:name="Document Map" w:semiHidden="1" w:unhideWhenUsed="1"/>
-    <w:lsdException w:name="Plain Text" w:semiHidden="1" w:unhideWhenUsed="1"/>
-    <w:lsdException w:name="E-mail Signature" w:semiHidden="1" w:unhideWhenUsed="1"/>
-    <w:lsdException w:name="HTML Top of Form" w:semiHidden="1" w:unhideWhenUsed="1"/>
-    <w:lsdException w:name="HTML Bottom of Form" w:semiHidden="1" w:unhideWhenUsed="1"/>
-    <w:lsdException w:name="Normal (Web)" w:semiHidden="1" w:unhideWhenUsed="1"/>
-    <w:lsdException w:name="HTML Acronym" w:semiHidden="1" w:unhideWhenUsed="1"/>
-    <w:lsdException w:name="HTML Address" w:semiHidden="1" w:unhideWhenUsed="1"/>
-    <w:lsdException w:name="HTML Cite" w:semiHidden="1" w:unhideWhenUsed="1"/>
-    <w:lsdException w:name="HTML Code" w:semiHidden="1" w:unhideWhenUsed="1"/>
-    <w:lsdException w:name="HTML Definition" w:semiHidden="1" w:unhideWhenUsed="1"/>
-    <w:lsdException w:name="HTML Keyboard" w:semiHidden="1" w:unhideWhenUsed="1"/>
-    <w:lsdException w:name="HTML Preformatted" w:semiHidden="1" w:unhideWhenUsed="1"/>
-    <w:lsdException w:name="HTML Sample" w:semiHidden="1" w:unhideWhenUsed="1"/>
-    <w:lsdException w:name="HTML Typewriter" w:semiHidden="1" w:unhideWhenUsed="1"/>
-    <w:lsdException w:name="HTML Variable" w:semiHidden="1" w:unhideWhenUsed="1"/>
-    <w:lsdException w:name="Normal Table" w:semiHidden="1" w:unhideWhenUsed="1"/>
-    <w:lsdException w:name="annotation subject" w:semiHidden="1" w:unhideWhenUsed="1"/>
-    <w:lsdException w:name="No List" w:semiHidden="1" w:unhideWhenUsed="1"/>
-    <w:lsdException w:name="Outline List 1" w:semiHidden="1" w:unhideWhenUsed="1"/>
-    <w:lsdException w:name="Outline List 2" w:semiHidden="1" w:unhideWhenUsed="1"/>
-    <w:lsdException w:name="Outline List 3" w:semiHidden="1" w:unhideWhenUsed="1"/>
-    <w:lsdException w:name="Table Simple 1" w:semiHidden="1" w:unhideWhenUsed="1"/>
-    <w:lsdException w:name="Table Simple 2" w:semiHidden="1" w:unhideWhenUsed="1"/>
-    <w:lsdException w:name="Table Simple 3" w:semiHidden="1" w:unhideWhenUsed="1"/>
-    <w:lsdException w:name="Table Classic 1" w:semiHidden="1" w:unhideWhenUsed="1"/>
-    <w:lsdException w:name="Table Classic 2" w:semiHidden="1" w:unhideWhenUsed="1"/>
-    <w:lsdException w:name="Table Classic 3" w:semiHidden="1" w:unhideWhenUsed="1"/>
-    <w:lsdException w:name="Table Classic 4" w:semiHidden="1" w:unhideWhenUsed="1"/>
-    <w:lsdException w:name="Table Colorful 1" w:semiHidden="1" w:unhideWhenUsed="1"/>
-    <w:lsdException w:name="Table Colorful 2" w:semiHidden="1" w:unhideWhenUsed="1"/>
-    <w:lsdException w:name="Table Colorful 3" w:semiHidden="1" w:unhideWhenUsed="1"/>
-    <w:lsdException w:name="Table Columns 1" w:semiHidden="1" w:unhideWhenUsed="1"/>
-    <w:lsdException w:name="Table Columns 2" w:semiHidden="1" w:unhideWhenUsed="1"/>
-    <w:lsdException w:name="Table Columns 3" w:semiHidden="1" w:unhideWhenUsed="1"/>
-    <w:lsdException w:name="Table Columns 4" w:semiHidden="1" w:unhideWhenUsed="1"/>
-    <w:lsdException w:name="Table Columns 5" w:semiHidden="1" w:unhideWhenUsed="1"/>
-    <w:lsdException w:name="Table Grid 1" w:semiHidden="1" w:unhideWhenUsed="1"/>
-    <w:lsdException w:name="Table Grid 2" w:semiHidden="1" w:unhideWhenUsed="1"/>
-    <w:lsdException w:name="Table Grid 3" w:semiHidden="1" w:unhideWhenUsed="1"/>
-    <w:lsdException w:name="Table Grid 4" w:semiHidden="1" w:unhideWhenUsed="1"/>
-    <w:lsdException w:name="Table Grid 5" w:semiHidden="1" w:unhideWhenUsed="1"/>
-    <w:lsdException w:name="Table Grid 6" w:semiHidden="1" w:unhideWhenUsed="1"/>
-    <w:lsdException w:name="Table Grid 7" w:semiHidden="1" w:unhideWhenUsed="1"/>
-    <w:lsdException w:name="Table Grid 8" w:semiHidden="1" w:unhideWhenUsed="1"/>
-    <w:lsdException w:name="Table List 1" w:semiHidden="1" w:unhideWhenUsed="1"/>
-    <w:lsdException w:name="Table List 2" w:semiHidden="1" w:unhideWhenUsed="1"/>
-    <w:lsdException w:name="Table List 3" w:semiHidden="1" w:unhideWhenUsed="1"/>
-    <w:lsdException w:name="Table List 4" w:semiHidden="1" w:unhideWhenUsed="1"/>
-    <w:lsdException w:name="Table List 5" w:semiHidden="1" w:unhideWhenUsed="1"/>
-    <w:lsdException w:name="Table List 6" w:semiHidden="1" w:unhideWhenUsed="1"/>
-    <w:lsdException w:name="Table List 7" w:semiHidden="1" w:unhideWhenUsed="1"/>
-    <w:lsdException w:name="Table List 8" w:semiHidden="1" w:unhideWhenUsed="1"/>
-    <w:lsdException w:name="Table 3D effects 1" w:semiHidden="1" w:unhideWhenUsed="1"/>
-    <w:lsdException w:name="Table 3D effects 2" w:semiHidden="1" w:unhideWhenUsed="1"/>
-    <w:lsdException w:name="Table 3D effects 3" w:semiHidden="1" w:unhideWhenUsed="1"/>
-    <w:lsdException w:name="Table Contemporary" w:semiHidden="1" w:unhideWhenUsed="1"/>
-    <w:lsdException w:name="Table Elegant" w:semiHidden="1" w:unhideWhenUsed="1"/>
-    <w:lsdException w:name="Table Professional" w:semiHidden="1" w:unhideWhenUsed="1"/>
-    <w:lsdException w:name="Table Subtle 1" w:semiHidden="1" w:unhideWhenUsed="1"/>
-    <w:lsdException w:name="Table Subtle 2" w:semiHidden="1" w:unhideWhenUsed="1"/>
-    <w:lsdException w:name="Table Web 1" w:semiHidden="1" w:unhideWhenUsed="1"/>
-    <w:lsdException w:name="Table Web 2" w:semiHidden="1" w:unhideWhenUsed="1"/>
-    <w:lsdException w:name="Table Web 3" w:semiHidden="1" w:unhideWhenUsed="1"/>
-    <w:lsdException w:name="Balloon Text" w:semiHidden="1" w:unhideWhenUsed="1"/>
-    <w:lsdException w:name="Table Grid" w:uiPriority="39"/>
-    <w:lsdException w:name="Table Theme" w:semiHidden="1" w:unhideWhenUsed="1"/>
-    <w:lsdException w:name="Placeholder Text" w:semiHidden="1"/>
-    <w:lsdException w:name="No Spacing" w:uiPriority="1" w:qFormat="1"/>
-    <w:lsdException w:name="Light Shading" w:uiPriority="60"/>
-    <w:lsdException w:name="Light List" w:uiPriority="61"/>
-    <w:lsdException w:name="Light Grid" w:uiPriority="62"/>
-    <w:lsdException w:name="Medium Shading 1" w:uiPriority="63"/>
-    <w:lsdException w:name="Medium Shading 2" w:uiPriority="64"/>
-    <w:lsdException w:name="Medium List 1" w:uiPriority="65"/>
-    <w:lsdException w:name="Medium List 2" w:uiPriority="66"/>
-    <w:lsdException w:name="Medium Grid 1" w:uiPriority="67"/>
-    <w:lsdException w:name="Medium Grid 2" w:uiPriority="68"/>
-    <w:lsdException w:name="Medium Grid 3" w:uiPriority="69"/>
-    <w:lsdException w:name="Dark List" w:uiPriority="70"/>
-    <w:lsdException w:name="Colorful Shading" w:uiPriority="71"/>
-    <w:lsdException w:name="Colorful List" w:uiPriority="72"/>
-    <w:lsdException w:name="Colorful Grid" w:uiPriority="73"/>
-    <w:lsdException w:name="Light Shading Accent 1" w:uiPriority="60"/>
-    <w:lsdException w:name="Light List Accent 1" w:uiPriority="61"/>
-    <w:lsdException w:name="Light Grid Accent 1" w:uiPriority="62"/>
-    <w:lsdException w:name="Medium Shading 1 Accent 1" w:uiPriority="63"/>
-    <w:lsdException w:name="Medium Shading 2 Accent 1" w:uiPriority="64"/>
-    <w:lsdException w:name="Medium List 1 Accent 1" w:uiPriority="65"/>
-    <w:lsdException w:name="Revision" w:semiHidden="1"/>
-    <w:lsdException w:name="List Paragraph" w:uiPriority="34" w:qFormat="1"/>
-    <w:lsdException w:name="Quote" w:uiPriority="29" w:qFormat="1"/>
-    <w:lsdException w:name="Intense Quote" w:uiPriority="30" w:qFormat="1"/>
-    <w:lsdException w:name="Medium List 2 Accent 1" w:uiPriority="66"/>
-    <w:lsdException w:name="Medium Grid 1 Accent 1" w:uiPriority="67"/>
-    <w:lsdException w:name="Medium Grid 2 Accent 1" w:uiPriority="68"/>
-    <w:lsdException w:name="Medium Grid 3 Accent 1" w:uiPriority="69"/>
-    <w:lsdException w:name="Dark List Accent 1" w:uiPriority="70"/>
-    <w:lsdException w:name="Colorful Shading Accent 1" w:uiPriority="71"/>
-    <w:lsdException w:name="Colorful List Accent 1" w:uiPriority="72"/>
-    <w:lsdException w:name="Colorful Grid Accent 1" w:uiPriority="73"/>
-    <w:lsdException w:name="Light Shading Accent 2" w:uiPriority="60"/>
-    <w:lsdException w:name="Light List Accent 2" w:uiPriority="61"/>
-    <w:lsdException w:name="Light Grid Accent 2" w:uiPriority="62"/>
-    <w:lsdException w:name="Medium Shading 1 Accent 2" w:uiPriority="63"/>
-    <w:lsdException w:name="Medium Shading 2 Accent 2" w:uiPriority="64"/>
-    <w:lsdException w:name="Medium List 1 Accent 2" w:uiPriority="65"/>
-    <w:lsdException w:name="Medium List 2 Accent 2" w:uiPriority="66"/>
-    <w:lsdException w:name="Medium Grid 1 Accent 2" w:uiPriority="67"/>
-    <w:lsdException w:name="Medium Grid 2 Accent 2" w:uiPriority="68"/>
-    <w:lsdException w:name="Medium Grid 3 Accent 2" w:uiPriority="69"/>
-    <w:lsdException w:name="Dark List Accent 2" w:uiPriority="70"/>
-    <w:lsdException w:name="Colorful Shading Accent 2" w:uiPriority="71"/>
-    <w:lsdException w:name="Colorful List Accent 2" w:uiPriority="72"/>
-    <w:lsdException w:name="Colorful Grid Accent 2" w:uiPriority="73"/>
-    <w:lsdException w:name="Light Shading Accent 3" w:uiPriority="60"/>
-    <w:lsdException w:name="Light List Accent 3" w:uiPriority="61"/>
-    <w:lsdException w:name="Light Grid Accent 3" w:uiPriority="62"/>
-    <w:lsdException w:name="Medium Shading 1 Accent 3" w:uiPriority="63"/>
-    <w:lsdException w:name="Medium Shading 2 Accent 3" w:uiPriority="64"/>
-    <w:lsdException w:name="Medium List 1 Accent 3" w:uiPriority="65"/>
-    <w:lsdException w:name="Medium List 2 Accent 3" w:uiPriority="66"/>
-    <w:lsdException w:name="Medium Grid 1 Accent 3" w:uiPriority="67"/>
-    <w:lsdException w:name="Medium Grid 2 Accent 3" w:uiPriority="68"/>
-    <w:lsdException w:name="Medium Grid 3 Accent 3" w:uiPriority="69"/>
-    <w:lsdException w:name="Dark List Accent 3" w:uiPriority="70"/>
-    <w:lsdException w:name="Colorful Shading Accent 3" w:uiPriority="71"/>
-    <w:lsdException w:name="Colorful List Accent 3" w:uiPriority="72"/>
-    <w:lsdException w:name="Colorful Grid Accent 3" w:uiPriority="73"/>
-    <w:lsdException w:name="Light Shading Accent 4" w:uiPriority="60"/>
-    <w:lsdException w:name="Light List Accent 4" w:uiPriority="61"/>
-    <w:lsdException w:name="Light Grid Accent 4" w:uiPriority="62"/>
-    <w:lsdException w:name="Medium Shading 1 Accent 4" w:uiPriority="63"/>
-    <w:lsdException w:name="Medium Shading 2 Accent 4" w:uiPriority="64"/>
-    <w:lsdException w:name="Medium List 1 Accent 4" w:uiPriority="65"/>
-    <w:lsdException w:name="Medium List 2 Accent 4" w:uiPriority="66"/>
-    <w:lsdException w:name="Medium Grid 1 Accent 4" w:uiPriority="67"/>
-    <w:lsdException w:name="Medium Grid 2 Accent 4" w:uiPriority="68"/>
-    <w:lsdException w:name="Medium Grid 3 Accent 4" w:uiPriority="69"/>
-    <w:lsdException w:name="Dark List Accent 4" w:uiPriority="70"/>
-    <w:lsdException w:name="Colorful Shading Accent 4" w:uiPriority="71"/>
-    <w:lsdException w:name="Colorful List Accent 4" w:uiPriority="72"/>
-    <w:lsdException w:name="Colorful Grid Accent 4" w:uiPriority="73"/>
-    <w:lsdException w:name="Light Shading Accent 5" w:uiPriority="60"/>
-    <w:lsdException w:name="Light List Accent 5" w:uiPriority="61"/>
-    <w:lsdException w:name="Light Grid Accent 5" w:uiPriority="62"/>
-    <w:lsdException w:name="Medium Shading 1 Accent 5" w:uiPriority="63"/>
-    <w:lsdException w:name="Medium Shading 2 Accent 5" w:uiPriority="64"/>
-    <w:lsdException w:name="Medium List 1 Accent 5" w:uiPriority="65"/>
-    <w:lsdException w:name="Medium List 2 Accent 5" w:uiPriority="66"/>
-    <w:lsdException w:name="Medium Grid 1 Accent 5" w:uiPriority="67"/>
-    <w:lsdException w:name="Medium Grid 2 Accent 5" w:uiPriority="68"/>
-    <w:lsdException w:name="Medium Grid 3 Accent 5" w:uiPriority="69"/>
-    <w:lsdException w:name="Dark List Accent 5" w:uiPriority="70"/>
-    <w:lsdException w:name="Colorful Shading Accent 5" w:uiPriority="71"/>
-    <w:lsdException w:name="Colorful List Accent 5" w:uiPriority="72"/>
-    <w:lsdException w:name="Colorful Grid Accent 5" w:uiPriority="73"/>
-    <w:lsdException w:name="Light Shading Accent 6" w:uiPriority="60"/>
-    <w:lsdException w:name="Light List Accent 6" w:uiPriority="61"/>
-    <w:lsdException w:name="Light Grid Accent 6" w:uiPriority="62"/>
-    <w:lsdException w:name="Medium Shading 1 Accent 6" w:uiPriority="63"/>
-    <w:lsdException w:name="Medium Shading 2 Accent 6" w:uiPriority="64"/>
-    <w:lsdException w:name="Medium List 1 Accent 6" w:uiPriority="65"/>
-    <w:lsdException w:name="Medium List 2 Accent 6" w:uiPriority="66"/>
-    <w:lsdException w:name="Medium Grid 1 Accent 6" w:uiPriority="67"/>
-    <w:lsdException w:name="Medium Grid 2 Accent 6" w:uiPriority="68"/>
-    <w:lsdException w:name="Medium Grid 3 Accent 6" w:uiPriority="69"/>
-    <w:lsdException w:name="Dark List Accent 6" w:uiPriority="70"/>
-    <w:lsdException w:name="Colorful Shading Accent 6" w:uiPriority="71"/>
-    <w:lsdException w:name="Colorful List Accent 6" w:uiPriority="72"/>
-    <w:lsdException w:name="Colorful Grid Accent 6" w:uiPriority="73"/>
-    <w:lsdException w:name="Subtle Emphasis" w:uiPriority="19" w:qFormat="1"/>
-    <w:lsdException w:name="Intense Emphasis" w:uiPriority="21" w:qFormat="1"/>
-    <w:lsdException w:name="Subtle Reference" w:uiPriority="31" w:qFormat="1"/>
-    <w:lsdException w:name="Intense Reference" w:uiPriority="32" w:qFormat="1"/>
-    <w:lsdException w:name="Book Title" w:uiPriority="33" w:qFormat="1"/>
-    <w:lsdException w:name="Bibliography" w:semiHidden="1" w:uiPriority="37" w:unhideWhenUsed="1"/>
-    <w:lsdException w:name="TOC Heading" w:semiHidden="1" w:uiPriority="39" w:unhideWhenUsed="1" w:qFormat="1"/>
-    <w:lsdException w:name="Plain Table 1" w:uiPriority="41"/>
-    <w:lsdException w:name="Plain Table 2" w:uiPriority="42"/>
-    <w:lsdException w:name="Plain Table 3" w:uiPriority="43"/>
-    <w:lsdException w:name="Plain Table 4" w:uiPriority="44"/>
-    <w:lsdException w:name="Plain Table 5" w:uiPriority="45"/>
-    <w:lsdException w:name="Grid Table Light" w:uiPriority="40"/>
-    <w:lsdException w:name="Grid Table 1 Light" w:uiPriority="46"/>
-    <w:lsdException w:name="Grid Table 2" w:uiPriority="47"/>
-    <w:lsdException w:name="Grid Table 3" w:uiPriority="48"/>
-    <w:lsdException w:name="Grid Table 4" w:uiPriority="49"/>
-    <w:lsdException w:name="Grid Table 5 Dark" w:uiPriority="50"/>
-    <w:lsdException w:name="Grid Table 6 Colorful" w:uiPriority="51"/>
-    <w:lsdException w:name="Grid Table 7 Colorful" w:uiPriority="52"/>
-    <w:lsdException w:name="Grid Table 1 Light Accent 1" w:uiPriority="46"/>
-    <w:lsdException w:name="Grid Table 2 Accent 1" w:uiPriority="47"/>
-    <w:lsdException w:name="Grid Table 3 Accent 1" w:uiPriority="48"/>
-    <w:lsdException w:name="Grid Table 4 Accent 1" w:uiPriority="49"/>
-    <w:lsdException w:name="Grid Table 5 Dark Accent 1" w:uiPriority="50"/>
-    <w:lsdException w:name="Grid Table 6 Colorful Accent 1" w:uiPriority="51"/>
-    <w:lsdException w:name="Grid Table 7 Colorful Accent 1" w:uiPriority="52"/>
-    <w:lsdException w:name="Grid Table 1 Light Accent 2" w:uiPriority="46"/>
-    <w:lsdException w:name="Grid Table 2 Accent 2" w:uiPriority="47"/>
-    <w:lsdException w:name="Grid Table 3 Accent 2" w:uiPriority="48"/>
-    <w:lsdException w:name="Grid Table 4 Accent 2" w:uiPriority="49"/>
-    <w:lsdException w:name="Grid Table 5 Dark Accent 2" w:uiPriority="50"/>
-    <w:lsdException w:name="Grid Table 6 Colorful Accent 2" w:uiPriority="51"/>
-    <w:lsdException w:name="Grid Table 7 Colorful Accent 2" w:uiPriority="52"/>
-    <w:lsdException w:name="Grid Table 1 Light Accent 3" w:uiPriority="46"/>
-    <w:lsdException w:name="Grid Table 2 Accent 3" w:uiPriority="47"/>
-    <w:lsdException w:name="Grid Table 3 Accent 3" w:uiPriority="48"/>
-    <w:lsdException w:name="Grid Table 4 Accent 3" w:uiPriority="49"/>
-    <w:lsdException w:name="Grid Table 5 Dark Accent 3" w:uiPriority="50"/>
-    <w:lsdException w:name="Grid Table 6 Colorful Accent 3" w:uiPriority="51"/>
-    <w:lsdException w:name="Grid Table 7 Colorful Accent 3" w:uiPriority="52"/>
-    <w:lsdException w:name="Grid Table 1 Light Accent 4" w:uiPriority="46"/>
-    <w:lsdException w:name="Grid Table 2 Accent 4" w:uiPriority="47"/>
-    <w:lsdException w:name="Grid Table 3 Accent 4" w:uiPriority="48"/>
-    <w:lsdException w:name="Grid Table 4 Accent 4" w:uiPriority="49"/>
-    <w:lsdException w:name="Grid Table 5 Dark Accent 4" w:uiPriority="50"/>
-    <w:lsdException w:name="Grid Table 6 Colorful Accent 4" w:uiPriority="51"/>
-    <w:lsdException w:name="Grid Table 7 Colorful Accent 4" w:uiPriority="52"/>
-    <w:lsdException w:name="Grid Table 1 Light Accent 5" w:uiPriority="46"/>
-    <w:lsdException w:name="Grid Table 2 Accent 5" w:uiPriority="47"/>
-    <w:lsdException w:name="Grid Table 3 Accent 5" w:uiPriority="48"/>
-    <w:lsdException w:name="Grid Table 4 Accent 5" w:uiPriority="49"/>
-    <w:lsdException w:name="Grid Table 5 Dark Accent 5" w:uiPriority="50"/>
-    <w:lsdException w:name="Grid Table 6 Colorful Accent 5" w:uiPriority="51"/>
-    <w:lsdException w:name="Grid Table 7 Colorful Accent 5" w:uiPriority="52"/>
-    <w:lsdException w:name="Grid Table 1 Light Accent 6" w:uiPriority="46"/>
-    <w:lsdException w:name="Grid Table 2 Accent 6" w:uiPriority="47"/>
-    <w:lsdException w:name="Grid Table 3 Accent 6" w:uiPriority="48"/>
-    <w:lsdException w:name="Grid Table 4 Accent 6" w:uiPriority="49"/>
-    <w:lsdException w:name="Grid Table 5 Dark Accent 6" w:uiPriority="50"/>
-    <w:lsdException w:name="Grid Table 6 Colorful Accent 6" w:uiPriority="51"/>
-    <w:lsdException w:name="Grid Table 7 Colorful Accent 6" w:uiPriority="52"/>
-    <w:lsdException w:name="List Table 1 Light" w:uiPriority="46"/>
-    <w:lsdException w:name="List Table 2" w:uiPriority="47"/>
-    <w:lsdException w:name="List Table 3" w:uiPriority="48"/>
-    <w:lsdException w:name="List Table 4" w:uiPriority="49"/>
-    <w:lsdException w:name="List Table 5 Dark" w:uiPriority="50"/>
-    <w:lsdException w:name="List Table 6 Colorful" w:uiPriority="51"/>
-    <w:lsdException w:name="List Table 7 Colorful" w:uiPriority="52"/>
-    <w:lsdException w:name="List Table 1 Light Accent 1" w:uiPriority="46"/>
-    <w:lsdException w:name="List Table 2 Accent 1" w:uiPriority="47"/>
-    <w:lsdException w:name="List Table 3 Accent 1" w:uiPriority="48"/>
-    <w:lsdException w:name="List Table 4 Accent 1" w:uiPriority="49"/>
-    <w:lsdException w:name="List Table 5 Dark Accent 1" w:uiPriority="50"/>
-    <w:lsdException w:name="List Table 6 Colorful Accent 1" w:uiPriority="51"/>
-    <w:lsdException w:name="List Table 7 Colorful Accent 1" w:uiPriority="52"/>
-    <w:lsdException w:name="List Table 1 Light Accent 2" w:uiPriority="46"/>
-    <w:lsdException w:name="List Table 2 Accent 2" w:uiPriority="47"/>
-    <w:lsdException w:name="List Table 3 Accent 2" w:uiPriority="48"/>
-    <w:lsdException w:name="List Table 4 Accent 2" w:uiPriority="49"/>
-    <w:lsdException w:name="List Table 5 Dark Accent 2" w:uiPriority="50"/>
-    <w:lsdException w:name="List Table 6 Colorful Accent 2" w:uiPriority="51"/>
-    <w:lsdException w:name="List Table 7 Colorful Accent 2" w:uiPriority="52"/>
-    <w:lsdException w:name="List Table 1 Light Accent 3" w:uiPriority="46"/>
-    <w:lsdException w:name="List Table 2 Accent 3" w:uiPriority="47"/>
-    <w:lsdException w:name="List Table 3 Accent 3" w:uiPriority="48"/>
-    <w:lsdException w:name="List Table 4 Accent 3" w:uiPriority="49"/>
-    <w:lsdException w:name="List Table 5 Dark Accent 3" w:uiPriority="50"/>
-    <w:lsdException w:name="List Table 6 Colorful Accent 3" w:uiPriority="51"/>
-    <w:lsdException w:name="List Table 7 Colorful Accent 3" w:uiPriority="52"/>
-    <w:lsdException w:name="List Table 1 Light Accent 4" w:uiPriority="46"/>
-    <w:lsdException w:name="List Table 2 Accent 4" w:uiPriority="47"/>
-    <w:lsdException w:name="List Table 3 Accent 4" w:uiPriority="48"/>
-    <w:lsdException w:name="List Table 4 Accent 4" w:uiPriority="49"/>
-    <w:lsdException w:name="List Table 5 Dark Accent 4" w:uiPriority="50"/>
-    <w:lsdException w:name="List Table 6 Colorful Accent 4" w:uiPriority="51"/>
-    <w:lsdException w:name="List Table 7 Colorful Accent 4" w:uiPriority="52"/>
-    <w:lsdException w:name="List Table 1 Light Accent 5" w:uiPriority="46"/>
-    <w:lsdException w:name="List Table 2 Accent 5" w:uiPriority="47"/>
-    <w:lsdException w:name="List Table 3 Accent 5" w:uiPriority="48"/>
-    <w:lsdException w:name="List Table 4 Accent 5" w:uiPriority="49"/>
-    <w:lsdException w:name="List Table 5 Dark Accent 5" w:uiPriority="50"/>
-    <w:lsdException w:name="List Table 6 Colorful Accent 5" w:uiPriority="51"/>
-    <w:lsdException w:name="List Table 7 Colorful Accent 5" w:uiPriority="52"/>
-    <w:lsdException w:name="List Table 1 Light Accent 6" w:uiPriority="46"/>
-    <w:lsdException w:name="List Table 2 Accent 6" w:uiPriority="47"/>
-    <w:lsdException w:name="List Table 3 Accent 6" w:uiPriority="48"/>
-    <w:lsdException w:name="List Table 4 Accent 6" w:uiPriority="49"/>
-    <w:lsdException w:name="List Table 5 Dark Accent 6" w:uiPriority="50"/>
-    <w:lsdException w:name="List Table 6 Colorful Accent 6" w:uiPriority="51"/>
-    <w:lsdException w:name="List Table 7 Colorful Accent 6" w:uiPriority="52"/>
-    <w:lsdException w:name="Mention" w:semiHidden="1" w:unhideWhenUsed="1"/>
-    <w:lsdException w:name="Smart Hyperlink" w:semiHidden="1" w:unhideWhenUsed="1"/>
-    <w:lsdException w:name="Hashtag" w:semiHidden="1" w:unhideWhenUsed="1"/>
-    <w:lsdException w:name="Unresolved Mention" w:semiHidden="1" w:unhideWhenUsed="1"/>
+  <w:latentStyles w:defLockedState="0" w:defUIPriority="99" w:defSemiHidden="1" w:defUnhideWhenUsed="1" w:defQFormat="0" w:count="267">
+    <w:lsdException w:name="Normal" w:semiHidden="0" w:uiPriority="0" w:unhideWhenUsed="0" w:qFormat="1"/>
+    <w:lsdException w:name="heading 1" w:semiHidden="0" w:uiPriority="9" w:unhideWhenUsed="0" w:qFormat="1"/>
+    <w:lsdException w:name="heading 2" w:uiPriority="9" w:qFormat="1"/>
+    <w:lsdException w:name="heading 3" w:uiPriority="9" w:qFormat="1"/>
+    <w:lsdException w:name="heading 4" w:uiPriority="9" w:qFormat="1"/>
+    <w:lsdException w:name="heading 5" w:uiPriority="9" w:qFormat="1"/>
+    <w:lsdException w:name="heading 6" w:uiPriority="9" w:qFormat="1"/>
+    <w:lsdException w:name="heading 7" w:uiPriority="9" w:qFormat="1"/>
+    <w:lsdException w:name="heading 8" w:uiPriority="9" w:qFormat="1"/>
+    <w:lsdException w:name="heading 9" w:uiPriority="9" w:qFormat="1"/>
+    <w:lsdException w:name="toc 1" w:uiPriority="39"/>
+    <w:lsdException w:name="toc 2" w:uiPriority="39"/>
+    <w:lsdException w:name="toc 3" w:uiPriority="39"/>
+    <w:lsdException w:name="toc 4" w:uiPriority="39"/>
+    <w:lsdException w:name="toc 5" w:uiPriority="39"/>
+    <w:lsdException w:name="toc 6" w:uiPriority="39"/>
+    <w:lsdException w:name="toc 7" w:uiPriority="39"/>
+    <w:lsdException w:name="toc 8" w:uiPriority="39"/>
+    <w:lsdException w:name="toc 9" w:uiPriority="39"/>
+    <w:lsdException w:name="caption" w:uiPriority="35" w:qFormat="1"/>
+    <w:lsdException w:name="Title" w:semiHidden="0" w:uiPriority="10" w:unhideWhenUsed="0" w:qFormat="1"/>
+    <w:lsdException w:name="Default Paragraph Font" w:uiPriority="1"/>
+    <w:lsdException w:name="Subtitle" w:semiHidden="0" w:uiPriority="11" w:unhideWhenUsed="0" w:qFormat="1"/>
+    <w:lsdException w:name="Strong" w:semiHidden="0" w:uiPriority="22" w:unhideWhenUsed="0" w:qFormat="1"/>
+    <w:lsdException w:name="Emphasis" w:semiHidden="0" w:uiPriority="20" w:unhideWhenUsed="0" w:qFormat="1"/>
+    <w:lsdException w:name="Table Grid" w:semiHidden="0" w:uiPriority="39" w:unhideWhenUsed="0"/>
+    <w:lsdException w:name="Placeholder Text" w:unhideWhenUsed="0"/>
+    <w:lsdException w:name="No Spacing" w:semiHidden="0" w:uiPriority="1" w:unhideWhenUsed="0" w:qFormat="1"/>
+    <w:lsdException w:name="Light Shading" w:semiHidden="0" w:uiPriority="60" w:unhideWhenUsed="0"/>
+    <w:lsdException w:name="Light List" w:semiHidden="0" w:uiPriority="61" w:unhideWhenUsed="0"/>
+    <w:lsdException w:name="Light Grid" w:semiHidden="0" w:uiPriority="62" w:unhideWhenUsed="0"/>
+    <w:lsdException w:name="Medium Shading 1" w:semiHidden="0" w:uiPriority="63" w:unhideWhenUsed="0"/>
+    <w:lsdException w:name="Medium Shading 2" w:semiHidden="0" w:uiPriority="64" w:unhideWhenUsed="0"/>
+    <w:lsdException w:name="Medium List 1" w:semiHidden="0" w:uiPriority="65" w:unhideWhenUsed="0"/>
+    <w:lsdException w:name="Medium List 2" w:semiHidden="0" w:uiPriority="66" w:unhideWhenUsed="0"/>
+    <w:lsdException w:name="Medium Grid 1" w:semiHidden="0" w:uiPriority="67" w:unhideWhenUsed="0"/>
+    <w:lsdException w:name="Medium Grid 2" w:semiHidden="0" w:uiPriority="68" w:unhideWhenUsed="0"/>
+    <w:lsdException w:name="Medium Grid 3" w:semiHidden="0" w:uiPriority="69" w:unhideWhenUsed="0"/>
+    <w:lsdException w:name="Dark List" w:semiHidden="0" w:uiPriority="70" w:unhideWhenUsed="0"/>
+    <w:lsdException w:name="Colorful Shading" w:semiHidden="0" w:uiPriority="71" w:unhideWhenUsed="0"/>
+    <w:lsdException w:name="Colorful List" w:semiHidden="0" w:uiPriority="72" w:unhideWhenUsed="0"/>
+    <w:lsdException w:name="Colorful Grid" w:semiHidden="0" w:uiPriority="73" w:unhideWhenUsed="0"/>
+    <w:lsdException w:name="Light Shading Accent 1" w:semiHidden="0" w:uiPriority="60" w:unhideWhenUsed="0"/>
+    <w:lsdException w:name="Light List Accent 1" w:semiHidden="0" w:uiPriority="61" w:unhideWhenUsed="0"/>
+    <w:lsdException w:name="Light Grid Accent 1" w:semiHidden="0" w:uiPriority="62" w:unhideWhenUsed="0"/>
+    <w:lsdException w:name="Medium Shading 1 Accent 1" w:semiHidden="0" w:uiPriority="63" w:unhideWhenUsed="0"/>
+    <w:lsdException w:name="Medium Shading 2 Accent 1" w:semiHidden="0" w:uiPriority="64" w:unhideWhenUsed="0"/>
+    <w:lsdException w:name="Medium List 1 Accent 1" w:semiHidden="0" w:uiPriority="65" w:unhideWhenUsed="0"/>
+    <w:lsdException w:name="Revision" w:unhideWhenUsed="0"/>
+    <w:lsdException w:name="List Paragraph" w:semiHidden="0" w:uiPriority="34" w:unhideWhenUsed="0" w:qFormat="1"/>
+    <w:lsdException w:name="Quote" w:semiHidden="0" w:uiPriority="29" w:unhideWhenUsed="0" w:qFormat="1"/>
+    <w:lsdException w:name="Intense Quote" w:semiHidden="0" w:uiPriority="30" w:unhideWhenUsed="0" w:qFormat="1"/>
+    <w:lsdException w:name="Medium List 2 Accent 1" w:semiHidden="0" w:uiPriority="66" w:unhideWhenUsed="0"/>
+    <w:lsdException w:name="Medium Grid 1 Accent 1" w:semiHidden="0" w:uiPriority="67" w:unhideWhenUsed="0"/>
+    <w:lsdException w:name="Medium Grid 2 Accent 1" w:semiHidden="0" w:uiPriority="68" w:unhideWhenUsed="0"/>
+    <w:lsdException w:name="Medium Grid 3 Accent 1" w:semiHidden="0" w:uiPriority="69" w:unhideWhenUsed="0"/>
+    <w:lsdException w:name="Dark List Accent 1" w:semiHidden="0" w:uiPriority="70" w:unhideWhenUsed="0"/>
+    <w:lsdException w:name="Colorful Shading Accent 1" w:semiHidden="0" w:uiPriority="71" w:unhideWhenUsed="0"/>
+    <w:lsdException w:name="Colorful List Accent 1" w:semiHidden="0" w:uiPriority="72" w:unhideWhenUsed="0"/>
+    <w:lsdException w:name="Colorful Grid Accent 1" w:semiHidden="0" w:uiPriority="73" w:unhideWhenUsed="0"/>
+    <w:lsdException w:name="Light Shading Accent 2" w:semiHidden="0" w:uiPriority="60" w:unhideWhenUsed="0"/>
+    <w:lsdException w:name="Light List Accent 2" w:semiHidden="0" w:uiPriority="61" w:unhideWhenUsed="0"/>
+    <w:lsdException w:name="Light Grid Accent 2" w:semiHidden="0" w:uiPriority="62" w:unhideWhenUsed="0"/>
+    <w:lsdException w:name="Medium Shading 1 Accent 2" w:semiHidden="0" w:uiPriority="63" w:unhideWhenUsed="0"/>
+    <w:lsdException w:name="Medium Shading 2 Accent 2" w:semiHidden="0" w:uiPriority="64" w:unhideWhenUsed="0"/>
+    <w:lsdException w:name="Medium List 1 Accent 2" w:semiHidden="0" w:uiPriority="65" w:unhideWhenUsed="0"/>
+    <w:lsdException w:name="Medium List 2 Accent 2" w:semiHidden="0" w:uiPriority="66" w:unhideWhenUsed="0"/>
+    <w:lsdException w:name="Medium Grid 1 Accent 2" w:semiHidden="0" w:uiPriority="67" w:unhideWhenUsed="0"/>
+    <w:lsdException w:name="Medium Grid 2 Accent 2" w:semiHidden="0" w:uiPriority="68" w:unhideWhenUsed="0"/>
+    <w:lsdException w:name="Medium Grid 3 Accent 2" w:semiHidden="0" w:uiPriority="69" w:unhideWhenUsed="0"/>
+    <w:lsdException w:name="Dark List Accent 2" w:semiHidden="0" w:uiPriority="70" w:unhideWhenUsed="0"/>
+    <w:lsdException w:name="Colorful Shading Accent 2" w:semiHidden="0" w:uiPriority="71" w:unhideWhenUsed="0"/>
+    <w:lsdException w:name="Colorful List Accent 2" w:semiHidden="0" w:uiPriority="72" w:unhideWhenUsed="0"/>
+    <w:lsdException w:name="Colorful Grid Accent 2" w:semiHidden="0" w:uiPriority="73" w:unhideWhenUsed="0"/>
+    <w:lsdException w:name="Light Shading Accent 3" w:semiHidden="0" w:uiPriority="60" w:unhideWhenUsed="0"/>
+    <w:lsdException w:name="Light List Accent 3" w:semiHidden="0" w:uiPriority="61" w:unhideWhenUsed="0"/>
+    <w:lsdException w:name="Light Grid Accent 3" w:semiHidden="0" w:uiPriority="62" w:unhideWhenUsed="0"/>
+    <w:lsdException w:name="Medium Shading 1 Accent 3" w:semiHidden="0" w:uiPriority="63" w:unhideWhenUsed="0"/>
+    <w:lsdException w:name="Medium Shading 2 Accent 3" w:semiHidden="0" w:uiPriority="64" w:unhideWhenUsed="0"/>
+    <w:lsdException w:name="Medium List 1 Accent 3" w:semiHidden="0" w:uiPriority="65" w:unhideWhenUsed="0"/>
+    <w:lsdException w:name="Medium List 2 Accent 3" w:semiHidden="0" w:uiPriority="66" w:unhideWhenUsed="0"/>
+    <w:lsdException w:name="Medium Grid 1 Accent 3" w:semiHidden="0" w:uiPriority="67" w:unhideWhenUsed="0"/>
+    <w:lsdException w:name="Medium Grid 2 Accent 3" w:semiHidden="0" w:uiPriority="68" w:unhideWhenUsed="0"/>
+    <w:lsdException w:name="Medium Grid 3 Accent 3" w:semiHidden="0" w:uiPriority="69" w:unhideWhenUsed="0"/>
+    <w:lsdException w:name="Dark List Accent 3" w:semiHidden="0" w:uiPriority="70" w:unhideWhenUsed="0"/>
+    <w:lsdException w:name="Colorful Shading Accent 3" w:semiHidden="0" w:uiPriority="71" w:unhideWhenUsed="0"/>
+    <w:lsdException w:name="Colorful List Accent 3" w:semiHidden="0" w:uiPriority="72" w:unhideWhenUsed="0"/>
+    <w:lsdException w:name="Colorful Grid Accent 3" w:semiHidden="0" w:uiPriority="73" w:unhideWhenUsed="0"/>
+    <w:lsdException w:name="Light Shading Accent 4" w:semiHidden="0" w:uiPriority="60" w:unhideWhenUsed="0"/>
+    <w:lsdException w:name="Light List Accent 4" w:semiHidden="0" w:uiPriority="61" w:unhideWhenUsed="0"/>
+    <w:lsdException w:name="Light Grid Accent 4" w:semiHidden="0" w:uiPriority="62" w:unhideWhenUsed="0"/>
+    <w:lsdException w:name="Medium Shading 1 Accent 4" w:semiHidden="0" w:uiPriority="63" w:unhideWhenUsed="0"/>
+    <w:lsdException w:name="Medium Shading 2 Accent 4" w:semiHidden="0" w:uiPriority="64" w:unhideWhenUsed="0"/>
+    <w:lsdException w:name="Medium List 1 Accent 4" w:semiHidden="0" w:uiPriority="65" w:unhideWhenUsed="0"/>
+    <w:lsdException w:name="Medium List 2 Accent 4" w:semiHidden="0" w:uiPriority="66" w:unhideWhenUsed="0"/>
+    <w:lsdException w:name="Medium Grid 1 Accent 4" w:semiHidden="0" w:uiPriority="67" w:unhideWhenUsed="0"/>
+    <w:lsdException w:name="Medium Grid 2 Accent 4" w:semiHidden="0" w:uiPriority="68" w:unhideWhenUsed="0"/>
+    <w:lsdException w:name="Medium Grid 3 Accent 4" w:semiHidden="0" w:uiPriority="69" w:unhideWhenUsed="0"/>
+    <w:lsdException w:name="Dark List Accent 4" w:semiHidden="0" w:uiPriority="70" w:unhideWhenUsed="0"/>
+    <w:lsdException w:name="Colorful Shading Accent 4" w:semiHidden="0" w:uiPriority="71" w:unhideWhenUsed="0"/>
+    <w:lsdException w:name="Colorful List Accent 4" w:semiHidden="0" w:uiPriority="72" w:unhideWhenUsed="0"/>
+    <w:lsdException w:name="Colorful Grid Accent 4" w:semiHidden="0" w:uiPriority="73" w:unhideWhenUsed="0"/>
+    <w:lsdException w:name="Light Shading Accent 5" w:semiHidden="0" w:uiPriority="60" w:unhideWhenUsed="0"/>
+    <w:lsdException w:name="Light List Accent 5" w:semiHidden="0" w:uiPriority="61" w:unhideWhenUsed="0"/>
+    <w:lsdException w:name="Light Grid Accent 5" w:semiHidden="0" w:uiPriority="62" w:unhideWhenUsed="0"/>
+    <w:lsdException w:name="Medium Shading 1 Accent 5" w:semiHidden="0" w:uiPriority="63" w:unhideWhenUsed="0"/>
+    <w:lsdException w:name="Medium Shading 2 Accent 5" w:semiHidden="0" w:uiPriority="64" w:unhideWhenUsed="0"/>
+    <w:lsdException w:name="Medium List 1 Accent 5" w:semiHidden="0" w:uiPriority="65" w:unhideWhenUsed="0"/>
+    <w:lsdException w:name="Medium List 2 Accent 5" w:semiHidden="0" w:uiPriority="66" w:unhideWhenUsed="0"/>
+    <w:lsdException w:name="Medium Grid 1 Accent 5" w:semiHidden="0" w:uiPriority="67" w:unhideWhenUsed="0"/>
+    <w:lsdException w:name="Medium Grid 2 Accent 5" w:semiHidden="0" w:uiPriority="68" w:unhideWhenUsed="0"/>
+    <w:lsdException w:name="Medium Grid 3 Accent 5" w:semiHidden="0" w:uiPriority="69" w:unhideWhenUsed="0"/>
+    <w:lsdException w:name="Dark List Accent 5" w:semiHidden="0" w:uiPriority="70" w:unhideWhenUsed="0"/>
+    <w:lsdException w:name="Colorful Shading Accent 5" w:semiHidden="0" w:uiPriority="71" w:unhideWhenUsed="0"/>
+    <w:lsdException w:name="Colorful List Accent 5" w:semiHidden="0" w:uiPriority="72" w:unhideWhenUsed="0"/>
+    <w:lsdException w:name="Colorful Grid Accent 5" w:semiHidden="0" w:uiPriority="73" w:unhideWhenUsed="0"/>
+    <w:lsdException w:name="Light Shading Accent 6" w:semiHidden="0" w:uiPriority="60" w:unhideWhenUsed="0"/>
+    <w:lsdException w:name="Light List Accent 6" w:semiHidden="0" w:uiPriority="61" w:unhideWhenUsed="0"/>
+    <w:lsdException w:name="Light Grid Accent 6" w:semiHidden="0" w:uiPriority="62" w:unhideWhenUsed="0"/>
+    <w:lsdException w:name="Medium Shading 1 Accent 6" w:semiHidden="0" w:uiPriority="63" w:unhideWhenUsed="0"/>
+    <w:lsdException w:name="Medium Shading 2 Accent 6" w:semiHidden="0" w:uiPriority="64" w:unhideWhenUsed="0"/>
+    <w:lsdException w:name="Medium List 1 Accent 6" w:semiHidden="0" w:uiPriority="65" w:unhideWhenUsed="0"/>
+    <w:lsdException w:name="Medium List 2 Accent 6" w:semiHidden="0" w:uiPriority="66" w:unhideWhenUsed="0"/>
+    <w:lsdException w:name="Medium Grid 1 Accent 6" w:semiHidden="0" w:uiPriority="67" w:unhideWhenUsed="0"/>
+    <w:lsdException w:name="Medium Grid 2 Accent 6" w:semiHidden="0" w:uiPriority="68" w:unhideWhenUsed="0"/>
+    <w:lsdException w:name="Medium Grid 3 Accent 6" w:semiHidden="0" w:uiPriority="69" w:unhideWhenUsed="0"/>
+    <w:lsdException w:name="Dark List Accent 6" w:semiHidden="0" w:uiPriority="70" w:unhideWhenUsed="0"/>
+    <w:lsdException w:name="Colorful Shading Accent 6" w:semiHidden="0" w:uiPriority="71" w:unhideWhenUsed="0"/>
+    <w:lsdException w:name="Colorful List Accent 6" w:semiHidden="0" w:uiPriority="72" w:unhideWhenUsed="0"/>
+    <w:lsdException w:name="Colorful Grid Accent 6" w:semiHidden="0" w:uiPriority="73" w:unhideWhenUsed="0"/>
+    <w:lsdException w:name="Subtle Emphasis" w:semiHidden="0" w:uiPriority="19" w:unhideWhenUsed="0" w:qFormat="1"/>
+    <w:lsdException w:name="Intense Emphasis" w:semiHidden="0" w:uiPriority="21" w:unhideWhenUsed="0" w:qFormat="1"/>
+    <w:lsdException w:name="Subtle Reference" w:semiHidden="0" w:uiPriority="31" w:unhideWhenUsed="0" w:qFormat="1"/>
+    <w:lsdException w:name="Intense Reference" w:semiHidden="0" w:uiPriority="32" w:unhideWhenUsed="0" w:qFormat="1"/>
+    <w:lsdException w:name="Book Title" w:semiHidden="0" w:uiPriority="33" w:unhideWhenUsed="0" w:qFormat="1"/>
+    <w:lsdException w:name="Bibliography" w:uiPriority="37"/>
+    <w:lsdException w:name="TOC Heading" w:uiPriority="39" w:qFormat="1"/>
+  </w:latentStyles>
+  <w:style w:type="paragraph" w:default="1" w:styleId="Normal">
+    <w:name w:val="Normal"/>
+    <w:qFormat/>
+  </w:style>
+  <w:style w:type="paragraph" w:styleId="Ttulo1">
+    <w:name w:val="heading 1"/>
+    <w:basedOn w:val="Normal"/>
+    <w:next w:val="Normal"/>
+    <w:uiPriority w:val="9"/>
+    <w:qFormat/>
+    <w:pPr>
+      <w:keepNext/>
+      <w:keepLines/>
+      <w:spacing w:before="480"/>
+      <w:outlineLvl w:val="0"/>
+    </w:pPr>
+    <w:rPr>
+      <w:b/>
+      <w:sz w:val="48"/>
+      <w:szCs w:val="48"/>
+    </w:rPr>
+  </w:style>
+  <w:style w:type="paragraph" w:styleId="Ttulo2">
+    <w:name w:val="heading 2"/>
+    <w:basedOn w:val="Normal"/>
+    <w:next w:val="Normal"/>
+    <w:uiPriority w:val="9"/>
+    <w:semiHidden/>
+    <w:unhideWhenUsed/>
+    <w:qFormat/>
+    <w:pPr>
+      <w:keepNext/>
+      <w:keepLines/>
+      <w:spacing w:before="360" w:after="80"/>
+      <w:outlineLvl w:val="1"/>
+    </w:pPr>
+    <w:rPr>
+      <w:b/>
+      <w:sz w:val="36"/>
+      <w:szCs w:val="36"/>
+    </w:rPr>
+  </w:style>
+  <w:style w:type="paragraph" w:styleId="Ttulo3">
+    <w:name w:val="heading 3"/>
+    <w:basedOn w:val="Normal"/>
+    <w:next w:val="Normal"/>
+    <w:uiPriority w:val="9"/>
+    <w:semiHidden/>
+    <w:unhideWhenUsed/>
+    <w:qFormat/>
+    <w:pPr>
+      <w:keepNext/>
+      <w:keepLines/>
+      <w:spacing w:before="280" w:after="80"/>
+      <w:outlineLvl w:val="2"/>
+    </w:pPr>
+    <w:rPr>
+      <w:b/>
+      <w:sz w:val="28"/>
+      <w:szCs w:val="28"/>
+    </w:rPr>
+  </w:style>
+  <w:style w:type="paragraph" w:styleId="Ttulo4">
+    <w:name w:val="heading 4"/>
+    <w:basedOn w:val="Normal"/>
+    <w:next w:val="Normal"/>
+    <w:uiPriority w:val="9"/>
+    <w:semiHidden/>
+    <w:unhideWhenUsed/>
+    <w:qFormat/>
+    <w:pPr>
+      <w:keepNext/>
+      <w:keepLines/>
+      <w:spacing w:before="240" w:after="40"/>
+      <w:outlineLvl w:val="3"/>
+    </w:pPr>
+    <w:rPr>
+      <w:b/>
+    </w:rPr>
+  </w:style>
+  <w:style w:type="paragraph" w:styleId="Ttulo5">
+    <w:name w:val="heading 5"/>
+    <w:basedOn w:val="Normal"/>
+    <w:next w:val="Normal"/>
+    <w:uiPriority w:val="9"/>
+    <w:semiHidden/>
+    <w:unhideWhenUsed/>
+    <w:qFormat/>
+    <w:pPr>
+      <w:keepNext/>
+      <w:keepLines/>
+      <w:spacing w:before="220" w:after="40"/>
+      <w:outlineLvl w:val="4"/>
+    </w:pPr>
+    <w:rPr>
+      <w:b/>
+      <w:sz w:val="22"/>
+      <w:szCs w:val="22"/>
+    </w:rPr>
+  </w:style>
+  <w:style w:type="paragraph" w:styleId="Ttulo6">
+    <w:name w:val="heading 6"/>
+    <w:basedOn w:val="Normal"/>
+    <w:next w:val="Normal"/>
+    <w:uiPriority w:val="9"/>
+    <w:semiHidden/>
+    <w:unhideWhenUsed/>
+    <w:qFormat/>
+    <w:pPr>
+      <w:keepNext/>
+      <w:keepLines/>
+      <w:spacing w:before="200" w:after="40"/>
+      <w:outlineLvl w:val="5"/>
+    </w:pPr>
+    <w:rPr>
+      <w:b/>
+      <w:sz w:val="20"/>
+      <w:szCs w:val="20"/>
+    </w:rPr>
+  </w:style>
+  <w:style w:type="character" w:default="1" w:styleId="Fuentedeprrafopredeter">
+    <w:name w:val="Default Paragraph Font"/>
+    <w:uiPriority w:val="1"/>
+    <w:semiHidden/>
+    <w:unhideWhenUsed/>
+  </w:style>
+  <w:style w:type="table" w:default="1" w:styleId="Tablanormal">
+    <w:name w:val="Normal Table"/>
+    <w:uiPriority w:val="99"/>
+    <w:semiHidden/>
+    <w:unhideWhenUsed/>
+    <w:tblPr>
+      <w:tblInd w:w="0" w:type="dxa"/>
+      <w:tblCellMar>
+        <w:top w:w="0" w:type="dxa"/>
+        <w:left w:w="108" w:type="dxa"/>
+        <w:bottom w:w="0" w:type="dxa"/>
+        <w:right w:w="108" w:type="dxa"/>
+      </w:tblCellMar>
+    </w:tblPr>
+  </w:style>
+  <w:style w:type="numbering" w:default="1" w:styleId="Sinlista">
+    <w:name w:val="No List"/>
+    <w:uiPriority w:val="99"/>
+    <w:semiHidden/>
+    <w:unhideWhenUsed/>
+  </w:style>
+  <w:style w:type="table" w:customStyle="1" w:styleId="TableNormal">
+    <w:name w:val="Table Normal"/>
+    <w:tblPr>
+      <w:tblCellMar>
+        <w:top w:w="0" w:type="dxa"/>
+        <w:left w:w="0" w:type="dxa"/>
+        <w:bottom w:w="0" w:type="dxa"/>
+        <w:right w:w="0" w:type="dxa"/>
+      </w:tblCellMar>
+    </w:tblPr>
+  </w:style>
+  <w:style w:type="paragraph" w:styleId="Ttulo">
+    <w:name w:val="Title"/>
+    <w:basedOn w:val="Normal"/>
+    <w:next w:val="Normal"/>
+    <w:uiPriority w:val="10"/>
+    <w:qFormat/>
+    <w:pPr>
+      <w:keepNext/>
+      <w:keepLines/>
+      <w:spacing w:before="480"/>
+    </w:pPr>
+    <w:rPr>
+      <w:b/>
+      <w:sz w:val="72"/>
+      <w:szCs w:val="72"/>
+    </w:rPr>
+  </w:style>
+  <w:style w:type="paragraph" w:styleId="Subttulo">
+    <w:name w:val="Subtitle"/>
+    <w:basedOn w:val="Normal"/>
+    <w:next w:val="Normal"/>
+    <w:uiPriority w:val="11"/>
+    <w:qFormat/>
+    <w:pPr>
+      <w:keepNext/>
+      <w:keepLines/>
+      <w:spacing w:before="360" w:after="80"/>
+    </w:pPr>
+    <w:rPr>
+      <w:rFonts w:ascii="Georgia" w:eastAsia="Georgia" w:hAnsi="Georgia" w:cs="Georgia"/>
+      <w:i/>
+      <w:color w:val="666666"/>
+      <w:sz w:val="48"/>
+      <w:szCs w:val="48"/>
+    </w:rPr>
+  </w:style>
+  <w:style w:type="table" w:customStyle="1" w:styleId="a">
+    <w:basedOn w:val="TableNormal"/>
+    <w:tblPr>
+      <w:tblStyleRowBandSize w:val="1"/>
+      <w:tblStyleColBandSize w:val="1"/>
+      <w:tblCellMar>
+        <w:top w:w="0" w:type="dxa"/>
+        <w:left w:w="0" w:type="dxa"/>
+        <w:bottom w:w="0" w:type="dxa"/>
+        <w:right w:w="0" w:type="dxa"/>
+      </w:tblCellMar>
+    </w:tblPr>
+  </w:style>
+  <w:style w:type="paragraph" w:styleId="Encabezado">
+    <w:name w:val="header"/>
+    <w:basedOn w:val="Normal"/>
+    <w:link w:val="EncabezadoCar"/>
+    <w:uiPriority w:val="99"/>
+    <w:unhideWhenUsed/>
+    <w:rsid w:val="00AE4ACF"/>
+    <w:pPr>
+      <w:tabs>
+        <w:tab w:val="center" w:pos="4252"/>
+        <w:tab w:val="right" w:pos="8504"/>
+      </w:tabs>
+      <w:spacing w:before="0" w:after="0" w:line="240" w:lineRule="auto"/>
+    </w:pPr>
+  </w:style>
+  <w:style w:type="character" w:customStyle="1" w:styleId="EncabezadoCar">
+    <w:name w:val="Encabezado Car"/>
+    <w:basedOn w:val="Fuentedeprrafopredeter"/>
+    <w:link w:val="Encabezado"/>
+    <w:uiPriority w:val="99"/>
+    <w:rsid w:val="00AE4ACF"/>
+  </w:style>
+  <w:style w:type="paragraph" w:styleId="Piedepgina">
+    <w:name w:val="footer"/>
+    <w:basedOn w:val="Normal"/>
+    <w:link w:val="PiedepginaCar"/>
+    <w:uiPriority w:val="99"/>
+    <w:unhideWhenUsed/>
+    <w:rsid w:val="00AE4ACF"/>
+    <w:pPr>
+      <w:tabs>
+        <w:tab w:val="center" w:pos="4252"/>
+        <w:tab w:val="right" w:pos="8504"/>
+      </w:tabs>
+      <w:spacing w:before="0" w:after="0" w:line="240" w:lineRule="auto"/>
+    </w:pPr>
+  </w:style>
+  <w:style w:type="character" w:customStyle="1" w:styleId="PiedepginaCar">
+    <w:name w:val="Pie de página Car"/>
+    <w:basedOn w:val="Fuentedeprrafopredeter"/>
+    <w:link w:val="Piedepgina"/>
+    <w:uiPriority w:val="99"/>
+    <w:rsid w:val="00AE4ACF"/>
+  </w:style>
+</w:styles>
+</file>
+
+<file path=word/stylesWithEffects.xml><?xml version="1.0" encoding="utf-8"?>
+<w:styles xmlns:wpc="http://schemas.microsoft.com/office/word/2010/wordprocessingCanvas" xmlns:mc="http://schemas.openxmlformats.org/markup-compatibility/2006" xmlns:o="urn:schemas-microsoft-com:office:office" xmlns:r="http://schemas.openxmlformats.org/officeDocument/2006/relationships" xmlns:m="http://schemas.openxmlformats.org/officeDocument/2006/math" xmlns:v="urn:schemas-microsoft-com:vml" xmlns:wp14="http://schemas.microsoft.com/office/word/2010/wordprocessingDrawing" xmlns:wp="http://schemas.openxmlformats.org/drawingml/2006/wordprocessingDrawing" xmlns:w10="urn:schemas-microsoft-com:office:word" xmlns:w="http://schemas.openxmlformats.org/wordprocessingml/2006/main" xmlns:w14="http://schemas.microsoft.com/office/word/2010/wordml" xmlns:wpg="http://schemas.microsoft.com/office/word/2010/wordprocessingGroup" xmlns:wpi="http://schemas.microsoft.com/office/word/2010/wordprocessingInk" xmlns:wne="http://schemas.microsoft.com/office/word/2006/wordml" xmlns:wps="http://schemas.microsoft.com/office/word/2010/wordprocessingShape" mc:Ignorable="w14 wp14">
+  <w:docDefaults>
+    <w:rPrDefault>
+      <w:rPr>
+        <w:rFonts w:ascii="Times New Roman" w:eastAsia="Times New Roman" w:hAnsi="Times New Roman" w:cs="Times New Roman"/>
+        <w:sz w:val="24"/>
+        <w:szCs w:val="24"/>
+        <w:lang w:val="es-PE" w:eastAsia="es-PE" w:bidi="ar-SA"/>
+      </w:rPr>
+    </w:rPrDefault>
+    <w:pPrDefault>
+      <w:pPr>
+        <w:spacing w:before="120" w:after="120" w:line="360" w:lineRule="auto"/>
+        <w:jc w:val="both"/>
+      </w:pPr>
+    </w:pPrDefault>
+  </w:docDefaults>
+  <w:latentStyles w:defLockedState="0" w:defUIPriority="99" w:defSemiHidden="1" w:defUnhideWhenUsed="1" w:defQFormat="0" w:count="267">
+    <w:lsdException w:name="Normal" w:semiHidden="0" w:uiPriority="0" w:unhideWhenUsed="0" w:qFormat="1"/>
+    <w:lsdException w:name="heading 1" w:semiHidden="0" w:uiPriority="9" w:unhideWhenUsed="0" w:qFormat="1"/>
+    <w:lsdException w:name="heading 2" w:uiPriority="9" w:qFormat="1"/>
+    <w:lsdException w:name="heading 3" w:uiPriority="9" w:qFormat="1"/>
+    <w:lsdException w:name="heading 4" w:uiPriority="9" w:qFormat="1"/>
+    <w:lsdException w:name="heading 5" w:uiPriority="9" w:qFormat="1"/>
+    <w:lsdException w:name="heading 6" w:uiPriority="9" w:qFormat="1"/>
+    <w:lsdException w:name="heading 7" w:uiPriority="9" w:qFormat="1"/>
+    <w:lsdException w:name="heading 8" w:uiPriority="9" w:qFormat="1"/>
+    <w:lsdException w:name="heading 9" w:uiPriority="9" w:qFormat="1"/>
+    <w:lsdException w:name="toc 1" w:uiPriority="39"/>
+    <w:lsdException w:name="toc 2" w:uiPriority="39"/>
+    <w:lsdException w:name="toc 3" w:uiPriority="39"/>
+    <w:lsdException w:name="toc 4" w:uiPriority="39"/>
+    <w:lsdException w:name="toc 5" w:uiPriority="39"/>
+    <w:lsdException w:name="toc 6" w:uiPriority="39"/>
+    <w:lsdException w:name="toc 7" w:uiPriority="39"/>
+    <w:lsdException w:name="toc 8" w:uiPriority="39"/>
+    <w:lsdException w:name="toc 9" w:uiPriority="39"/>
+    <w:lsdException w:name="caption" w:uiPriority="35" w:qFormat="1"/>
+    <w:lsdException w:name="Title" w:semiHidden="0" w:uiPriority="10" w:unhideWhenUsed="0" w:qFormat="1"/>
+    <w:lsdException w:name="Default Paragraph Font" w:uiPriority="1"/>
+    <w:lsdException w:name="Subtitle" w:semiHidden="0" w:uiPriority="11" w:unhideWhenUsed="0" w:qFormat="1"/>
+    <w:lsdException w:name="Strong" w:semiHidden="0" w:uiPriority="22" w:unhideWhenUsed="0" w:qFormat="1"/>
+    <w:lsdException w:name="Emphasis" w:semiHidden="0" w:uiPriority="20" w:unhideWhenUsed="0" w:qFormat="1"/>
+    <w:lsdException w:name="Table Grid" w:semiHidden="0" w:uiPriority="39" w:unhideWhenUsed="0"/>
+    <w:lsdException w:name="Placeholder Text" w:unhideWhenUsed="0"/>
+    <w:lsdException w:name="No Spacing" w:semiHidden="0" w:uiPriority="1" w:unhideWhenUsed="0" w:qFormat="1"/>
+    <w:lsdException w:name="Light Shading" w:semiHidden="0" w:uiPriority="60" w:unhideWhenUsed="0"/>
+    <w:lsdException w:name="Light List" w:semiHidden="0" w:uiPriority="61" w:unhideWhenUsed="0"/>
+    <w:lsdException w:name="Light Grid" w:semiHidden="0" w:uiPriority="62" w:unhideWhenUsed="0"/>
+    <w:lsdException w:name="Medium Shading 1" w:semiHidden="0" w:uiPriority="63" w:unhideWhenUsed="0"/>
+    <w:lsdException w:name="Medium Shading 2" w:semiHidden="0" w:uiPriority="64" w:unhideWhenUsed="0"/>
+    <w:lsdException w:name="Medium List 1" w:semiHidden="0" w:uiPriority="65" w:unhideWhenUsed="0"/>
+    <w:lsdException w:name="Medium List 2" w:semiHidden="0" w:uiPriority="66" w:unhideWhenUsed="0"/>
+    <w:lsdException w:name="Medium Grid 1" w:semiHidden="0" w:uiPriority="67" w:unhideWhenUsed="0"/>
+    <w:lsdException w:name="Medium Grid 2" w:semiHidden="0" w:uiPriority="68" w:unhideWhenUsed="0"/>
+    <w:lsdException w:name="Medium Grid 3" w:semiHidden="0" w:uiPriority="69" w:unhideWhenUsed="0"/>
+    <w:lsdException w:name="Dark List" w:semiHidden="0" w:uiPriority="70" w:unhideWhenUsed="0"/>
+    <w:lsdException w:name="Colorful Shading" w:semiHidden="0" w:uiPriority="71" w:unhideWhenUsed="0"/>
+    <w:lsdException w:name="Colorful List" w:semiHidden="0" w:uiPriority="72" w:unhideWhenUsed="0"/>
+    <w:lsdException w:name="Colorful Grid" w:semiHidden="0" w:uiPriority="73" w:unhideWhenUsed="0"/>
+    <w:lsdException w:name="Light Shading Accent 1" w:semiHidden="0" w:uiPriority="60" w:unhideWhenUsed="0"/>
+    <w:lsdException w:name="Light List Accent 1" w:semiHidden="0" w:uiPriority="61" w:unhideWhenUsed="0"/>
+    <w:lsdException w:name="Light Grid Accent 1" w:semiHidden="0" w:uiPriority="62" w:unhideWhenUsed="0"/>
+    <w:lsdException w:name="Medium Shading 1 Accent 1" w:semiHidden="0" w:uiPriority="63" w:unhideWhenUsed="0"/>
+    <w:lsdException w:name="Medium Shading 2 Accent 1" w:semiHidden="0" w:uiPriority="64" w:unhideWhenUsed="0"/>
+    <w:lsdException w:name="Medium List 1 Accent 1" w:semiHidden="0" w:uiPriority="65" w:unhideWhenUsed="0"/>
+    <w:lsdException w:name="Revision" w:unhideWhenUsed="0"/>
+    <w:lsdException w:name="List Paragraph" w:semiHidden="0" w:uiPriority="34" w:unhideWhenUsed="0" w:qFormat="1"/>
+    <w:lsdException w:name="Quote" w:semiHidden="0" w:uiPriority="29" w:unhideWhenUsed="0" w:qFormat="1"/>
+    <w:lsdException w:name="Intense Quote" w:semiHidden="0" w:uiPriority="30" w:unhideWhenUsed="0" w:qFormat="1"/>
+    <w:lsdException w:name="Medium List 2 Accent 1" w:semiHidden="0" w:uiPriority="66" w:unhideWhenUsed="0"/>
+    <w:lsdException w:name="Medium Grid 1 Accent 1" w:semiHidden="0" w:uiPriority="67" w:unhideWhenUsed="0"/>
+    <w:lsdException w:name="Medium Grid 2 Accent 1" w:semiHidden="0" w:uiPriority="68" w:unhideWhenUsed="0"/>
+    <w:lsdException w:name="Medium Grid 3 Accent 1" w:semiHidden="0" w:uiPriority="69" w:unhideWhenUsed="0"/>
+    <w:lsdException w:name="Dark List Accent 1" w:semiHidden="0" w:uiPriority="70" w:unhideWhenUsed="0"/>
+    <w:lsdException w:name="Colorful Shading Accent 1" w:semiHidden="0" w:uiPriority="71" w:unhideWhenUsed="0"/>
+    <w:lsdException w:name="Colorful List Accent 1" w:semiHidden="0" w:uiPriority="72" w:unhideWhenUsed="0"/>
+    <w:lsdException w:name="Colorful Grid Accent 1" w:semiHidden="0" w:uiPriority="73" w:unhideWhenUsed="0"/>
+    <w:lsdException w:name="Light Shading Accent 2" w:semiHidden="0" w:uiPriority="60" w:unhideWhenUsed="0"/>
+    <w:lsdException w:name="Light List Accent 2" w:semiHidden="0" w:uiPriority="61" w:unhideWhenUsed="0"/>
+    <w:lsdException w:name="Light Grid Accent 2" w:semiHidden="0" w:uiPriority="62" w:unhideWhenUsed="0"/>
+    <w:lsdException w:name="Medium Shading 1 Accent 2" w:semiHidden="0" w:uiPriority="63" w:unhideWhenUsed="0"/>
+    <w:lsdException w:name="Medium Shading 2 Accent 2" w:semiHidden="0" w:uiPriority="64" w:unhideWhenUsed="0"/>
+    <w:lsdException w:name="Medium List 1 Accent 2" w:semiHidden="0" w:uiPriority="65" w:unhideWhenUsed="0"/>
+    <w:lsdException w:name="Medium List 2 Accent 2" w:semiHidden="0" w:uiPriority="66" w:unhideWhenUsed="0"/>
+    <w:lsdException w:name="Medium Grid 1 Accent 2" w:semiHidden="0" w:uiPriority="67" w:unhideWhenUsed="0"/>
+    <w:lsdException w:name="Medium Grid 2 Accent 2" w:semiHidden="0" w:uiPriority="68" w:unhideWhenUsed="0"/>
+    <w:lsdException w:name="Medium Grid 3 Accent 2" w:semiHidden="0" w:uiPriority="69" w:unhideWhenUsed="0"/>
+    <w:lsdException w:name="Dark List Accent 2" w:semiHidden="0" w:uiPriority="70" w:unhideWhenUsed="0"/>
+    <w:lsdException w:name="Colorful Shading Accent 2" w:semiHidden="0" w:uiPriority="71" w:unhideWhenUsed="0"/>
+    <w:lsdException w:name="Colorful List Accent 2" w:semiHidden="0" w:uiPriority="72" w:unhideWhenUsed="0"/>
+    <w:lsdException w:name="Colorful Grid Accent 2" w:semiHidden="0" w:uiPriority="73" w:unhideWhenUsed="0"/>
+    <w:lsdException w:name="Light Shading Accent 3" w:semiHidden="0" w:uiPriority="60" w:unhideWhenUsed="0"/>
+    <w:lsdException w:name="Light List Accent 3" w:semiHidden="0" w:uiPriority="61" w:unhideWhenUsed="0"/>
+    <w:lsdException w:name="Light Grid Accent 3" w:semiHidden="0" w:uiPriority="62" w:unhideWhenUsed="0"/>
+    <w:lsdException w:name="Medium Shading 1 Accent 3" w:semiHidden="0" w:uiPriority="63" w:unhideWhenUsed="0"/>
+    <w:lsdException w:name="Medium Shading 2 Accent 3" w:semiHidden="0" w:uiPriority="64" w:unhideWhenUsed="0"/>
+    <w:lsdException w:name="Medium List 1 Accent 3" w:semiHidden="0" w:uiPriority="65" w:unhideWhenUsed="0"/>
+    <w:lsdException w:name="Medium List 2 Accent 3" w:semiHidden="0" w:uiPriority="66" w:unhideWhenUsed="0"/>
+    <w:lsdException w:name="Medium Grid 1 Accent 3" w:semiHidden="0" w:uiPriority="67" w:unhideWhenUsed="0"/>
+    <w:lsdException w:name="Medium Grid 2 Accent 3" w:semiHidden="0" w:uiPriority="68" w:unhideWhenUsed="0"/>
+    <w:lsdException w:name="Medium Grid 3 Accent 3" w:semiHidden="0" w:uiPriority="69" w:unhideWhenUsed="0"/>
+    <w:lsdException w:name="Dark List Accent 3" w:semiHidden="0" w:uiPriority="70" w:unhideWhenUsed="0"/>
+    <w:lsdException w:name="Colorful Shading Accent 3" w:semiHidden="0" w:uiPriority="71" w:unhideWhenUsed="0"/>
+    <w:lsdException w:name="Colorful List Accent 3" w:semiHidden="0" w:uiPriority="72" w:unhideWhenUsed="0"/>
+    <w:lsdException w:name="Colorful Grid Accent 3" w:semiHidden="0" w:uiPriority="73" w:unhideWhenUsed="0"/>
+    <w:lsdException w:name="Light Shading Accent 4" w:semiHidden="0" w:uiPriority="60" w:unhideWhenUsed="0"/>
+    <w:lsdException w:name="Light List Accent 4" w:semiHidden="0" w:uiPriority="61" w:unhideWhenUsed="0"/>
+    <w:lsdException w:name="Light Grid Accent 4" w:semiHidden="0" w:uiPriority="62" w:unhideWhenUsed="0"/>
+    <w:lsdException w:name="Medium Shading 1 Accent 4" w:semiHidden="0" w:uiPriority="63" w:unhideWhenUsed="0"/>
+    <w:lsdException w:name="Medium Shading 2 Accent 4" w:semiHidden="0" w:uiPriority="64" w:unhideWhenUsed="0"/>
+    <w:lsdException w:name="Medium List 1 Accent 4" w:semiHidden="0" w:uiPriority="65" w:unhideWhenUsed="0"/>
+    <w:lsdException w:name="Medium List 2 Accent 4" w:semiHidden="0" w:uiPriority="66" w:unhideWhenUsed="0"/>
+    <w:lsdException w:name="Medium Grid 1 Accent 4" w:semiHidden="0" w:uiPriority="67" w:unhideWhenUsed="0"/>
+    <w:lsdException w:name="Medium Grid 2 Accent 4" w:semiHidden="0" w:uiPriority="68" w:unhideWhenUsed="0"/>
+    <w:lsdException w:name="Medium Grid 3 Accent 4" w:semiHidden="0" w:uiPriority="69" w:unhideWhenUsed="0"/>
+    <w:lsdException w:name="Dark List Accent 4" w:semiHidden="0" w:uiPriority="70" w:unhideWhenUsed="0"/>
+    <w:lsdException w:name="Colorful Shading Accent 4" w:semiHidden="0" w:uiPriority="71" w:unhideWhenUsed="0"/>
+    <w:lsdException w:name="Colorful List Accent 4" w:semiHidden="0" w:uiPriority="72" w:unhideWhenUsed="0"/>
+    <w:lsdException w:name="Colorful Grid Accent 4" w:semiHidden="0" w:uiPriority="73" w:unhideWhenUsed="0"/>
+    <w:lsdException w:name="Light Shading Accent 5" w:semiHidden="0" w:uiPriority="60" w:unhideWhenUsed="0"/>
+    <w:lsdException w:name="Light List Accent 5" w:semiHidden="0" w:uiPriority="61" w:unhideWhenUsed="0"/>
+    <w:lsdException w:name="Light Grid Accent 5" w:semiHidden="0" w:uiPriority="62" w:unhideWhenUsed="0"/>
+    <w:lsdException w:name="Medium Shading 1 Accent 5" w:semiHidden="0" w:uiPriority="63" w:unhideWhenUsed="0"/>
+    <w:lsdException w:name="Medium Shading 2 Accent 5" w:semiHidden="0" w:uiPriority="64" w:unhideWhenUsed="0"/>
+    <w:lsdException w:name="Medium List 1 Accent 5" w:semiHidden="0" w:uiPriority="65" w:unhideWhenUsed="0"/>
+    <w:lsdException w:name="Medium List 2 Accent 5" w:semiHidden="0" w:uiPriority="66" w:unhideWhenUsed="0"/>
+    <w:lsdException w:name="Medium Grid 1 Accent 5" w:semiHidden="0" w:uiPriority="67" w:unhideWhenUsed="0"/>
+    <w:lsdException w:name="Medium Grid 2 Accent 5" w:semiHidden="0" w:uiPriority="68" w:unhideWhenUsed="0"/>
+    <w:lsdException w:name="Medium Grid 3 Accent 5" w:semiHidden="0" w:uiPriority="69" w:unhideWhenUsed="0"/>
+    <w:lsdException w:name="Dark List Accent 5" w:semiHidden="0" w:uiPriority="70" w:unhideWhenUsed="0"/>
+    <w:lsdException w:name="Colorful Shading Accent 5" w:semiHidden="0" w:uiPriority="71" w:unhideWhenUsed="0"/>
+    <w:lsdException w:name="Colorful List Accent 5" w:semiHidden="0" w:uiPriority="72" w:unhideWhenUsed="0"/>
+    <w:lsdException w:name="Colorful Grid Accent 5" w:semiHidden="0" w:uiPriority="73" w:unhideWhenUsed="0"/>
+    <w:lsdException w:name="Light Shading Accent 6" w:semiHidden="0" w:uiPriority="60" w:unhideWhenUsed="0"/>
+    <w:lsdException w:name="Light List Accent 6" w:semiHidden="0" w:uiPriority="61" w:unhideWhenUsed="0"/>
+    <w:lsdException w:name="Light Grid Accent 6" w:semiHidden="0" w:uiPriority="62" w:unhideWhenUsed="0"/>
+    <w:lsdException w:name="Medium Shading 1 Accent 6" w:semiHidden="0" w:uiPriority="63" w:unhideWhenUsed="0"/>
+    <w:lsdException w:name="Medium Shading 2 Accent 6" w:semiHidden="0" w:uiPriority="64" w:unhideWhenUsed="0"/>
+    <w:lsdException w:name="Medium List 1 Accent 6" w:semiHidden="0" w:uiPriority="65" w:unhideWhenUsed="0"/>
+    <w:lsdException w:name="Medium List 2 Accent 6" w:semiHidden="0" w:uiPriority="66" w:unhideWhenUsed="0"/>
+    <w:lsdException w:name="Medium Grid 1 Accent 6" w:semiHidden="0" w:uiPriority="67" w:unhideWhenUsed="0"/>
+    <w:lsdException w:name="Medium Grid 2 Accent 6" w:semiHidden="0" w:uiPriority="68" w:unhideWhenUsed="0"/>
+    <w:lsdException w:name="Medium Grid 3 Accent 6" w:semiHidden="0" w:uiPriority="69" w:unhideWhenUsed="0"/>
+    <w:lsdException w:name="Dark List Accent 6" w:semiHidden="0" w:uiPriority="70" w:unhideWhenUsed="0"/>
+    <w:lsdException w:name="Colorful Shading Accent 6" w:semiHidden="0" w:uiPriority="71" w:unhideWhenUsed="0"/>
+    <w:lsdException w:name="Colorful List Accent 6" w:semiHidden="0" w:uiPriority="72" w:unhideWhenUsed="0"/>
+    <w:lsdException w:name="Colorful Grid Accent 6" w:semiHidden="0" w:uiPriority="73" w:unhideWhenUsed="0"/>
+    <w:lsdException w:name="Subtle Emphasis" w:semiHidden="0" w:uiPriority="19" w:unhideWhenUsed="0" w:qFormat="1"/>
+    <w:lsdException w:name="Intense Emphasis" w:semiHidden="0" w:uiPriority="21" w:unhideWhenUsed="0" w:qFormat="1"/>
+    <w:lsdException w:name="Subtle Reference" w:semiHidden="0" w:uiPriority="31" w:unhideWhenUsed="0" w:qFormat="1"/>
+    <w:lsdException w:name="Intense Reference" w:semiHidden="0" w:uiPriority="32" w:unhideWhenUsed="0" w:qFormat="1"/>
+    <w:lsdException w:name="Book Title" w:semiHidden="0" w:uiPriority="33" w:unhideWhenUsed="0" w:qFormat="1"/>
+    <w:lsdException w:name="Bibliography" w:uiPriority="37"/>
+    <w:lsdException w:name="TOC Heading" w:uiPriority="39" w:qFormat="1"/>
   </w:latentStyles>
   <w:style w:type="paragraph" w:default="1" w:styleId="Normal">
     <w:name w:val="Normal"/>
@@ -5679,7 +5754,7 @@
 </file>
 
 <file path=customXml/itemProps1.xml><?xml version="1.0" encoding="utf-8"?>
-<ds:datastoreItem xmlns:ds="http://schemas.openxmlformats.org/officeDocument/2006/customXml" ds:itemID="{B838BCBF-4125-4628-8B89-D97E4DEA0920}">
+<ds:datastoreItem xmlns:ds="http://schemas.openxmlformats.org/officeDocument/2006/customXml" ds:itemID="{93D8A813-FAE2-4A7E-A689-12C072ECBAAD}">
   <ds:schemaRefs>
     <ds:schemaRef ds:uri="http://schemas.openxmlformats.org/officeDocument/2006/bibliography"/>
   </ds:schemaRefs>

</xml_diff>